<commit_message>
Auth basics and Ext Auth
</commit_message>
<xml_diff>
--- a/ASP.NET Core - Intermediate/ASP.NET Core - Intermediate.docx
+++ b/ASP.NET Core - Intermediate/ASP.NET Core - Intermediate.docx
@@ -2045,7 +2045,10 @@
       </w:pPr>
       <w:r>
         <w:lastRenderedPageBreak/>
-        <w:t xml:space="preserve">1 | </w:t>
+        <w:t>2</w:t>
+      </w:r>
+      <w:r>
+        <w:t xml:space="preserve"> | </w:t>
       </w:r>
       <w:r>
         <w:t>Tag Helpers</w:t>
@@ -3099,7 +3102,10 @@
         <w:pStyle w:val="Heading1"/>
       </w:pPr>
       <w:r>
-        <w:t xml:space="preserve">1 | </w:t>
+        <w:t>3</w:t>
+      </w:r>
+      <w:r>
+        <w:t xml:space="preserve"> | </w:t>
       </w:r>
       <w:r>
         <w:t xml:space="preserve">Entity </w:t>
@@ -3261,10 +3267,7 @@
       </w:r>
       <w:proofErr w:type="spellEnd"/>
       <w:r>
-        <w:t xml:space="preserve"> </w:t>
-      </w:r>
-      <w:r>
-        <w:t xml:space="preserve">add </w:t>
+        <w:t xml:space="preserve"> add </w:t>
       </w:r>
       <w:proofErr w:type="spellStart"/>
       <w:r>
@@ -3272,10 +3275,7 @@
       </w:r>
       <w:proofErr w:type="spellEnd"/>
       <w:r>
-        <w:t xml:space="preserve"> Packages : </w:t>
-      </w:r>
-      <w:r>
-        <w:t xml:space="preserve"> (Note : For Data Seeding to work install version 2.1)</w:t>
+        <w:t xml:space="preserve"> Packages :  (Note : For Data Seeding to work install version 2.1)</w:t>
       </w:r>
     </w:p>
     <w:p>
@@ -3348,10 +3348,7 @@
         <w:t>seeding</w:t>
       </w:r>
       <w:r>
-        <w:t xml:space="preserve"> </w:t>
-      </w:r>
-      <w:r>
-        <w:t xml:space="preserve"> </w:t>
+        <w:t xml:space="preserve">  </w:t>
       </w:r>
       <w:proofErr w:type="spellStart"/>
       <w:r>
@@ -3576,15 +3573,7 @@
           <w:sz w:val="19"/>
           <w:szCs w:val="19"/>
         </w:rPr>
-        <w:t>O</w:t>
-      </w:r>
-      <w:r>
-        <w:rPr>
-          <w:rFonts w:ascii="Consolas" w:hAnsi="Consolas" w:cs="Consolas"/>
-          <w:sz w:val="19"/>
-          <w:szCs w:val="19"/>
-        </w:rPr>
-        <w:t>veride</w:t>
+        <w:t>Overide</w:t>
       </w:r>
       <w:proofErr w:type="spellEnd"/>
       <w:r>
@@ -3821,10 +3810,7 @@
         </w:numPr>
       </w:pPr>
       <w:r>
-        <w:t xml:space="preserve">Down Method </w:t>
-      </w:r>
-      <w:r>
-        <w:t xml:space="preserve">Has </w:t>
+        <w:t xml:space="preserve">Down Method Has </w:t>
       </w:r>
       <w:r>
         <w:rPr>
@@ -3843,13 +3829,7 @@
       <w:proofErr w:type="spellEnd"/>
       <w:proofErr w:type="gramEnd"/>
       <w:r>
-        <w:t xml:space="preserve"> calls to </w:t>
-      </w:r>
-      <w:r>
-        <w:t>Remove</w:t>
-      </w:r>
-      <w:r>
-        <w:t xml:space="preserve"> the changes.</w:t>
+        <w:t xml:space="preserve"> calls to Remove the changes.</w:t>
       </w:r>
     </w:p>
     <w:p>
@@ -4055,16 +4035,7 @@
           <w:szCs w:val="19"/>
           <w:highlight w:val="lightGray"/>
         </w:rPr>
-        <w:t xml:space="preserve">Migration </w:t>
-      </w:r>
-      <w:r>
-        <w:rPr>
-          <w:rFonts w:ascii="Consolas" w:hAnsi="Consolas" w:cs="Consolas"/>
-          <w:sz w:val="19"/>
-          <w:szCs w:val="19"/>
-          <w:highlight w:val="lightGray"/>
-        </w:rPr>
-        <w:t>Alice</w:t>
+        <w:t>Migration Alice</w:t>
       </w:r>
       <w:r>
         <w:rPr>
@@ -4089,15 +4060,7 @@
           <w:sz w:val="19"/>
           <w:szCs w:val="19"/>
         </w:rPr>
-        <w:t xml:space="preserve">We will see that </w:t>
-      </w:r>
-      <w:r>
-        <w:rPr>
-          <w:rFonts w:ascii="Consolas" w:hAnsi="Consolas" w:cs="Consolas"/>
-          <w:sz w:val="19"/>
-          <w:szCs w:val="19"/>
-        </w:rPr>
-        <w:t xml:space="preserve">in </w:t>
+        <w:t xml:space="preserve">We will see that in </w:t>
       </w:r>
       <w:r>
         <w:rPr>
@@ -4458,10 +4421,7 @@
       </w:pPr>
       <w:proofErr w:type="spellStart"/>
       <w:r>
-        <w:t>Microsoft.Extentions.Logging</w:t>
-      </w:r>
-      <w:r>
-        <w:t>.Console</w:t>
+        <w:t>Microsoft.Extentions.Logging.Console</w:t>
       </w:r>
       <w:proofErr w:type="spellEnd"/>
     </w:p>
@@ -4532,19 +4492,7 @@
           <w:rPr>
             <w:rStyle w:val="Hyperlink"/>
           </w:rPr>
-          <w:t>https://gavilan.blog/2018/04/21/flexible-mapping-examp</w:t>
-        </w:r>
-        <w:r>
-          <w:rPr>
-            <w:rStyle w:val="Hyperlink"/>
-          </w:rPr>
-          <w:t>l</w:t>
-        </w:r>
-        <w:r>
-          <w:rPr>
-            <w:rStyle w:val="Hyperlink"/>
-          </w:rPr>
-          <w:t>e-entity-framework-core-2-0/</w:t>
+          <w:t>https://gavilan.blog/2018/04/21/flexible-mapping-example-entity-framework-core-2-0/</w:t>
         </w:r>
       </w:hyperlink>
     </w:p>
@@ -4794,27 +4742,7 @@
           <w:szCs w:val="19"/>
           <w:highlight w:val="cyan"/>
         </w:rPr>
-        <w:t>)</w:t>
-      </w:r>
-      <w:r>
-        <w:rPr>
-          <w:rFonts w:ascii="Consolas" w:hAnsi="Consolas" w:cs="Consolas"/>
-          <w:color w:val="000000"/>
-          <w:sz w:val="19"/>
-          <w:szCs w:val="19"/>
-          <w:highlight w:val="cyan"/>
-        </w:rPr>
-        <w:t>.</w:t>
-      </w:r>
-      <w:r>
-        <w:rPr>
-          <w:rFonts w:ascii="Consolas" w:hAnsi="Consolas" w:cs="Consolas"/>
-          <w:color w:val="000000"/>
-          <w:sz w:val="19"/>
-          <w:szCs w:val="19"/>
-          <w:highlight w:val="cyan"/>
-        </w:rPr>
-        <w:t>HasField(</w:t>
+        <w:t>).HasField(</w:t>
       </w:r>
       <w:r>
         <w:rPr>
@@ -4980,16 +4908,7 @@
           <w:sz w:val="19"/>
           <w:szCs w:val="19"/>
         </w:rPr>
-        <w:t>();</w:t>
-      </w:r>
-      <w:r>
-        <w:rPr>
-          <w:rFonts w:ascii="Consolas" w:hAnsi="Consolas" w:cs="Consolas"/>
-          <w:color w:val="000000"/>
-          <w:sz w:val="19"/>
-          <w:szCs w:val="19"/>
-        </w:rPr>
-        <w:t xml:space="preserve"> </w:t>
+        <w:t xml:space="preserve">(); </w:t>
       </w:r>
       <w:proofErr w:type="spellStart"/>
       <w:r>
@@ -5586,13 +5505,7 @@
         <w:rPr>
           <w:highlight w:val="magenta"/>
         </w:rPr>
-        <w:t>3r</w:t>
-      </w:r>
-      <w:r>
-        <w:rPr>
-          <w:highlight w:val="magenta"/>
-        </w:rPr>
-        <w:t>d</w:t>
+        <w:t>3rd</w:t>
       </w:r>
       <w:r>
         <w:rPr>
@@ -5727,10 +5640,7 @@
         <w:t>filters</w:t>
       </w:r>
       <w:r>
-        <w:t xml:space="preserve"> </w:t>
-      </w:r>
-      <w:r>
-        <w:t xml:space="preserve"> </w:t>
+        <w:t xml:space="preserve">  </w:t>
       </w:r>
       <w:proofErr w:type="spellStart"/>
       <w:r>
@@ -6426,17 +6336,7 @@
           <w:szCs w:val="19"/>
           <w:highlight w:val="cyan"/>
         </w:rPr>
-        <w:t>)</w:t>
-      </w:r>
-      <w:r>
-        <w:rPr>
-          <w:rFonts w:ascii="Consolas" w:hAnsi="Consolas" w:cs="Consolas"/>
-          <w:color w:val="000000"/>
-          <w:sz w:val="19"/>
-          <w:szCs w:val="19"/>
-          <w:highlight w:val="cyan"/>
-        </w:rPr>
-        <w:t>.</w:t>
+        <w:t>).</w:t>
       </w:r>
       <w:proofErr w:type="spellStart"/>
       <w:r>
@@ -6837,8 +6737,2194 @@
       <w:r>
         <w:t>Run and Check.</w:t>
       </w:r>
+    </w:p>
+    <w:p>
+      <w:pPr>
+        <w:autoSpaceDE w:val="0"/>
+        <w:autoSpaceDN w:val="0"/>
+        <w:adjustRightInd w:val="0"/>
+        <w:spacing w:after="0" w:line="240" w:lineRule="auto"/>
+      </w:pPr>
+    </w:p>
+    <w:p>
+      <w:pPr>
+        <w:autoSpaceDE w:val="0"/>
+        <w:autoSpaceDN w:val="0"/>
+        <w:adjustRightInd w:val="0"/>
+        <w:spacing w:after="0" w:line="240" w:lineRule="auto"/>
+      </w:pPr>
+    </w:p>
+    <w:p>
+      <w:pPr>
+        <w:autoSpaceDE w:val="0"/>
+        <w:autoSpaceDN w:val="0"/>
+        <w:adjustRightInd w:val="0"/>
+        <w:spacing w:after="0" w:line="240" w:lineRule="auto"/>
+      </w:pPr>
+    </w:p>
+    <w:p>
+      <w:pPr>
+        <w:autoSpaceDE w:val="0"/>
+        <w:autoSpaceDN w:val="0"/>
+        <w:adjustRightInd w:val="0"/>
+        <w:spacing w:after="0" w:line="240" w:lineRule="auto"/>
+      </w:pPr>
+    </w:p>
+    <w:p>
+      <w:pPr>
+        <w:autoSpaceDE w:val="0"/>
+        <w:autoSpaceDN w:val="0"/>
+        <w:adjustRightInd w:val="0"/>
+        <w:spacing w:after="0" w:line="240" w:lineRule="auto"/>
+      </w:pPr>
+    </w:p>
+    <w:p>
+      <w:pPr>
+        <w:autoSpaceDE w:val="0"/>
+        <w:autoSpaceDN w:val="0"/>
+        <w:adjustRightInd w:val="0"/>
+        <w:spacing w:after="0" w:line="240" w:lineRule="auto"/>
+      </w:pPr>
+    </w:p>
+    <w:p>
+      <w:pPr>
+        <w:pStyle w:val="Heading1"/>
+      </w:pPr>
+      <w:r>
+        <w:lastRenderedPageBreak/>
+        <w:t>4</w:t>
+      </w:r>
+      <w:r>
+        <w:t xml:space="preserve"> | </w:t>
+      </w:r>
+      <w:r>
+        <w:t>Authentication and Authorization</w:t>
+      </w:r>
+    </w:p>
+    <w:p>
+      <w:pPr>
+        <w:pStyle w:val="Heading2"/>
+      </w:pPr>
+      <w:proofErr w:type="gramStart"/>
+      <w:r>
+        <w:rPr>
+          <w:rFonts w:eastAsia="Times New Roman"/>
+        </w:rPr>
+        <w:t>a</w:t>
+      </w:r>
+      <w:proofErr w:type="gramEnd"/>
+      <w:r>
+        <w:rPr>
+          <w:rFonts w:eastAsia="Times New Roman"/>
+        </w:rPr>
+        <w:t xml:space="preserve"> |</w:t>
+      </w:r>
+      <w:r>
+        <w:rPr>
+          <w:rFonts w:eastAsia="Times New Roman"/>
+          <w:color w:val="0072C6"/>
+          <w:sz w:val="20"/>
+          <w:szCs w:val="20"/>
+        </w:rPr>
+        <w:t xml:space="preserve"> </w:t>
+      </w:r>
+      <w:r>
+        <w:t>Authentication and Authorization</w:t>
+      </w:r>
+    </w:p>
+    <w:p>
+      <w:pPr>
+        <w:pStyle w:val="ListParagraph"/>
+        <w:numPr>
+          <w:ilvl w:val="0"/>
+          <w:numId w:val="15"/>
+        </w:numPr>
+      </w:pPr>
+      <w:r>
+        <w:t xml:space="preserve">Create a .Net Core Application </w:t>
+      </w:r>
+      <w:proofErr w:type="spellStart"/>
+      <w:r>
+        <w:rPr>
+          <w:highlight w:val="yellow"/>
+        </w:rPr>
+        <w:t>Authentication_Authorization</w:t>
+      </w:r>
+      <w:proofErr w:type="spellEnd"/>
+      <w:r>
+        <w:t xml:space="preserve">, </w:t>
+      </w:r>
+    </w:p>
+    <w:p>
+      <w:pPr>
+        <w:pStyle w:val="ListParagraph"/>
+        <w:numPr>
+          <w:ilvl w:val="0"/>
+          <w:numId w:val="15"/>
+        </w:numPr>
+      </w:pPr>
+      <w:r>
+        <w:t>In Change Authentication use Individual User Accounts.</w:t>
+      </w:r>
+    </w:p>
+    <w:p>
+      <w:pPr>
+        <w:pStyle w:val="ListParagraph"/>
+        <w:numPr>
+          <w:ilvl w:val="0"/>
+          <w:numId w:val="15"/>
+        </w:numPr>
+      </w:pPr>
+      <w:r>
+        <w:t>In Startup we will see Authentication is setup in middleware.</w:t>
+      </w:r>
+    </w:p>
+    <w:p>
+      <w:pPr>
+        <w:pStyle w:val="ListParagraph"/>
+        <w:numPr>
+          <w:ilvl w:val="1"/>
+          <w:numId w:val="15"/>
+        </w:numPr>
+      </w:pPr>
+      <w:r>
+        <w:t xml:space="preserve">In </w:t>
+      </w:r>
+      <w:proofErr w:type="spellStart"/>
+      <w:r>
+        <w:rPr>
+          <w:rFonts w:ascii="Consolas" w:hAnsi="Consolas" w:cs="Consolas"/>
+          <w:color w:val="000000"/>
+          <w:sz w:val="19"/>
+          <w:szCs w:val="19"/>
+          <w:lang w:val="en-IN"/>
+        </w:rPr>
+        <w:t>ConfigureServices</w:t>
+      </w:r>
+      <w:proofErr w:type="spellEnd"/>
+      <w:r>
+        <w:rPr>
+          <w:rFonts w:ascii="Consolas" w:hAnsi="Consolas" w:cs="Consolas"/>
+          <w:color w:val="000000"/>
+          <w:sz w:val="19"/>
+          <w:szCs w:val="19"/>
+          <w:lang w:val="en-IN"/>
+        </w:rPr>
+        <w:t xml:space="preserve"> Method </w:t>
+      </w:r>
+      <w:proofErr w:type="spellStart"/>
+      <w:r>
+        <w:rPr>
+          <w:rFonts w:ascii="Consolas" w:hAnsi="Consolas" w:cs="Consolas"/>
+          <w:color w:val="000000"/>
+          <w:sz w:val="19"/>
+          <w:szCs w:val="19"/>
+          <w:lang w:val="en-IN"/>
+        </w:rPr>
+        <w:t>services.AddIdentity</w:t>
+      </w:r>
+      <w:proofErr w:type="spellEnd"/>
+      <w:r>
+        <w:rPr>
+          <w:rFonts w:ascii="Consolas" w:hAnsi="Consolas" w:cs="Consolas"/>
+          <w:color w:val="000000"/>
+          <w:sz w:val="19"/>
+          <w:szCs w:val="19"/>
+          <w:lang w:val="en-IN"/>
+        </w:rPr>
+        <w:t xml:space="preserve"> is done</w:t>
+      </w:r>
+    </w:p>
+    <w:p>
+      <w:pPr>
+        <w:pStyle w:val="ListParagraph"/>
+        <w:numPr>
+          <w:ilvl w:val="1"/>
+          <w:numId w:val="15"/>
+        </w:numPr>
+      </w:pPr>
+      <w:r>
+        <w:rPr>
+          <w:rFonts w:ascii="Consolas" w:hAnsi="Consolas" w:cs="Consolas"/>
+          <w:color w:val="000000"/>
+          <w:sz w:val="19"/>
+          <w:szCs w:val="19"/>
+          <w:lang w:val="en-IN"/>
+        </w:rPr>
+        <w:t xml:space="preserve">In Configure method, </w:t>
+      </w:r>
+      <w:proofErr w:type="spellStart"/>
+      <w:r>
+        <w:rPr>
+          <w:rFonts w:ascii="Consolas" w:hAnsi="Consolas" w:cs="Consolas"/>
+          <w:color w:val="000000"/>
+          <w:sz w:val="19"/>
+          <w:szCs w:val="19"/>
+          <w:lang w:val="en-IN"/>
+        </w:rPr>
+        <w:t>app.UseAuthentication</w:t>
+      </w:r>
+      <w:proofErr w:type="spellEnd"/>
+      <w:r>
+        <w:rPr>
+          <w:rFonts w:ascii="Consolas" w:hAnsi="Consolas" w:cs="Consolas"/>
+          <w:color w:val="000000"/>
+          <w:sz w:val="19"/>
+          <w:szCs w:val="19"/>
+          <w:lang w:val="en-IN"/>
+        </w:rPr>
+        <w:t>();</w:t>
+      </w:r>
+      <w:r>
+        <w:rPr>
+          <w:rFonts w:ascii="Consolas" w:hAnsi="Consolas" w:cs="Consolas"/>
+          <w:color w:val="000000"/>
+          <w:sz w:val="19"/>
+          <w:szCs w:val="19"/>
+          <w:lang w:val="en-IN"/>
+        </w:rPr>
+        <w:t xml:space="preserve"> is used</w:t>
+      </w:r>
+    </w:p>
+    <w:p>
+      <w:pPr>
+        <w:pStyle w:val="ListParagraph"/>
+        <w:numPr>
+          <w:ilvl w:val="2"/>
+          <w:numId w:val="15"/>
+        </w:numPr>
+      </w:pPr>
+      <w:r>
+        <w:rPr>
+          <w:rFonts w:ascii="Consolas" w:hAnsi="Consolas" w:cs="Consolas"/>
+          <w:color w:val="000000"/>
+          <w:sz w:val="19"/>
+          <w:szCs w:val="19"/>
+          <w:lang w:val="en-IN"/>
+        </w:rPr>
+        <w:t xml:space="preserve">It is after </w:t>
+      </w:r>
+      <w:proofErr w:type="spellStart"/>
+      <w:r>
+        <w:rPr>
+          <w:rFonts w:ascii="Consolas" w:hAnsi="Consolas" w:cs="Consolas"/>
+          <w:color w:val="000000"/>
+          <w:sz w:val="19"/>
+          <w:szCs w:val="19"/>
+          <w:lang w:val="en-IN"/>
+        </w:rPr>
+        <w:t>UseStaticFiles</w:t>
+      </w:r>
+      <w:proofErr w:type="spellEnd"/>
+      <w:r>
+        <w:rPr>
+          <w:rFonts w:ascii="Consolas" w:hAnsi="Consolas" w:cs="Consolas"/>
+          <w:color w:val="000000"/>
+          <w:sz w:val="19"/>
+          <w:szCs w:val="19"/>
+          <w:lang w:val="en-IN"/>
+        </w:rPr>
+        <w:t xml:space="preserve">, since </w:t>
+      </w:r>
+      <w:proofErr w:type="gramStart"/>
+      <w:r>
+        <w:rPr>
+          <w:rFonts w:ascii="Consolas" w:hAnsi="Consolas" w:cs="Consolas"/>
+          <w:color w:val="000000"/>
+          <w:sz w:val="19"/>
+          <w:szCs w:val="19"/>
+          <w:lang w:val="en-IN"/>
+        </w:rPr>
+        <w:t>we</w:t>
+      </w:r>
+      <w:proofErr w:type="gramEnd"/>
+      <w:r>
+        <w:rPr>
+          <w:rFonts w:ascii="Consolas" w:hAnsi="Consolas" w:cs="Consolas"/>
+          <w:color w:val="000000"/>
+          <w:sz w:val="19"/>
+          <w:szCs w:val="19"/>
+          <w:lang w:val="en-IN"/>
+        </w:rPr>
+        <w:t xml:space="preserve"> </w:t>
+      </w:r>
+      <w:proofErr w:type="spellStart"/>
+      <w:r>
+        <w:rPr>
+          <w:rFonts w:ascii="Consolas" w:hAnsi="Consolas" w:cs="Consolas"/>
+          <w:color w:val="000000"/>
+          <w:sz w:val="19"/>
+          <w:szCs w:val="19"/>
+          <w:lang w:val="en-IN"/>
+        </w:rPr>
+        <w:t>donot</w:t>
+      </w:r>
+      <w:proofErr w:type="spellEnd"/>
+      <w:r>
+        <w:rPr>
+          <w:rFonts w:ascii="Consolas" w:hAnsi="Consolas" w:cs="Consolas"/>
+          <w:color w:val="000000"/>
+          <w:sz w:val="19"/>
+          <w:szCs w:val="19"/>
+          <w:lang w:val="en-IN"/>
+        </w:rPr>
+        <w:t xml:space="preserve"> want to check if user is logged in while serving static files.</w:t>
+      </w:r>
+    </w:p>
+    <w:p>
+      <w:pPr>
+        <w:pStyle w:val="ListParagraph"/>
+        <w:numPr>
+          <w:ilvl w:val="2"/>
+          <w:numId w:val="15"/>
+        </w:numPr>
+      </w:pPr>
+      <w:r>
+        <w:rPr>
+          <w:rFonts w:ascii="Consolas" w:hAnsi="Consolas" w:cs="Consolas"/>
+          <w:color w:val="000000"/>
+          <w:sz w:val="19"/>
+          <w:szCs w:val="19"/>
+          <w:lang w:val="en-IN"/>
+        </w:rPr>
+        <w:t xml:space="preserve">It is before </w:t>
+      </w:r>
+      <w:proofErr w:type="spellStart"/>
+      <w:r>
+        <w:rPr>
+          <w:rFonts w:ascii="Consolas" w:hAnsi="Consolas" w:cs="Consolas"/>
+          <w:color w:val="000000"/>
+          <w:sz w:val="19"/>
+          <w:szCs w:val="19"/>
+          <w:lang w:val="en-IN"/>
+        </w:rPr>
+        <w:t>UseMvc</w:t>
+      </w:r>
+      <w:proofErr w:type="spellEnd"/>
+      <w:r>
+        <w:rPr>
+          <w:rFonts w:ascii="Consolas" w:hAnsi="Consolas" w:cs="Consolas"/>
+          <w:color w:val="000000"/>
+          <w:sz w:val="19"/>
+          <w:szCs w:val="19"/>
+          <w:lang w:val="en-IN"/>
+        </w:rPr>
+        <w:t xml:space="preserve">, since we want </w:t>
+      </w:r>
+      <w:r>
+        <w:rPr>
+          <w:rFonts w:ascii="Consolas" w:hAnsi="Consolas" w:cs="Consolas"/>
+          <w:color w:val="000000"/>
+          <w:sz w:val="19"/>
+          <w:szCs w:val="19"/>
+          <w:lang w:val="en-IN"/>
+        </w:rPr>
+        <w:t xml:space="preserve">to check if user is logged in while serving </w:t>
+      </w:r>
+      <w:r>
+        <w:rPr>
+          <w:rFonts w:ascii="Consolas" w:hAnsi="Consolas" w:cs="Consolas"/>
+          <w:color w:val="000000"/>
+          <w:sz w:val="19"/>
+          <w:szCs w:val="19"/>
+          <w:lang w:val="en-IN"/>
+        </w:rPr>
+        <w:t>a Page.</w:t>
+      </w:r>
+    </w:p>
+    <w:p>
+      <w:pPr>
+        <w:pStyle w:val="ListParagraph"/>
+        <w:numPr>
+          <w:ilvl w:val="0"/>
+          <w:numId w:val="15"/>
+        </w:numPr>
+      </w:pPr>
+      <w:r>
+        <w:rPr>
+          <w:rFonts w:ascii="Consolas" w:hAnsi="Consolas" w:cs="Consolas"/>
+          <w:color w:val="000000"/>
+          <w:sz w:val="19"/>
+          <w:szCs w:val="19"/>
+          <w:lang w:val="en-IN"/>
+        </w:rPr>
+        <w:t>Run And Check</w:t>
+      </w:r>
+    </w:p>
+    <w:p>
+      <w:pPr>
+        <w:pStyle w:val="ListParagraph"/>
+        <w:numPr>
+          <w:ilvl w:val="0"/>
+          <w:numId w:val="15"/>
+        </w:numPr>
+      </w:pPr>
+      <w:r>
+        <w:rPr>
+          <w:rFonts w:ascii="Consolas" w:hAnsi="Consolas" w:cs="Consolas"/>
+          <w:color w:val="000000"/>
+          <w:sz w:val="19"/>
+          <w:szCs w:val="19"/>
+          <w:lang w:val="en-IN"/>
+        </w:rPr>
+        <w:t>VS will ask to create SSL Certificate, and in installed locally on machine, say yes, again say yes.</w:t>
+      </w:r>
+    </w:p>
+    <w:p>
+      <w:pPr>
+        <w:pStyle w:val="ListParagraph"/>
+        <w:numPr>
+          <w:ilvl w:val="0"/>
+          <w:numId w:val="15"/>
+        </w:numPr>
+      </w:pPr>
+      <w:r>
+        <w:rPr>
+          <w:rFonts w:ascii="Consolas" w:hAnsi="Consolas" w:cs="Consolas"/>
+          <w:color w:val="000000"/>
+          <w:sz w:val="19"/>
+          <w:szCs w:val="19"/>
+          <w:lang w:val="en-IN"/>
+        </w:rPr>
+        <w:t xml:space="preserve">Check in address bar, we will see </w:t>
+      </w:r>
+      <w:r>
+        <w:rPr>
+          <w:rFonts w:ascii="Consolas" w:hAnsi="Consolas" w:cs="Consolas"/>
+          <w:color w:val="000000"/>
+          <w:sz w:val="19"/>
+          <w:szCs w:val="19"/>
+          <w:highlight w:val="yellow"/>
+          <w:lang w:val="en-IN"/>
+        </w:rPr>
+        <w:t>https://</w:t>
+      </w:r>
+    </w:p>
+    <w:p>
+      <w:pPr>
+        <w:pStyle w:val="ListParagraph"/>
+        <w:numPr>
+          <w:ilvl w:val="0"/>
+          <w:numId w:val="15"/>
+        </w:numPr>
+      </w:pPr>
+      <w:r>
+        <w:rPr>
+          <w:rFonts w:ascii="Consolas" w:hAnsi="Consolas" w:cs="Consolas"/>
+          <w:color w:val="000000"/>
+          <w:sz w:val="19"/>
+          <w:szCs w:val="19"/>
+          <w:lang w:val="en-IN"/>
+        </w:rPr>
+        <w:t xml:space="preserve">GO to Register page, Enter email </w:t>
+      </w:r>
+      <w:proofErr w:type="gramStart"/>
+      <w:r>
+        <w:rPr>
+          <w:rFonts w:ascii="Consolas" w:hAnsi="Consolas" w:cs="Consolas"/>
+          <w:color w:val="000000"/>
+          <w:sz w:val="19"/>
+          <w:szCs w:val="19"/>
+          <w:lang w:val="en-IN"/>
+        </w:rPr>
+        <w:t>id :</w:t>
+      </w:r>
+      <w:proofErr w:type="gramEnd"/>
+      <w:r>
+        <w:rPr>
+          <w:rFonts w:ascii="Consolas" w:hAnsi="Consolas" w:cs="Consolas"/>
+          <w:color w:val="000000"/>
+          <w:sz w:val="19"/>
+          <w:szCs w:val="19"/>
+          <w:lang w:val="en-IN"/>
+        </w:rPr>
+        <w:t xml:space="preserve"> </w:t>
+      </w:r>
+      <w:r>
+        <w:rPr>
+          <w:rFonts w:ascii="Consolas" w:hAnsi="Consolas" w:cs="Consolas"/>
+          <w:color w:val="000000"/>
+          <w:sz w:val="19"/>
+          <w:szCs w:val="19"/>
+          <w:lang w:val="en-IN"/>
+        </w:rPr>
+        <w:t>krunalrele@gmail.com</w:t>
+      </w:r>
+      <w:r>
+        <w:rPr>
+          <w:rFonts w:ascii="Consolas" w:hAnsi="Consolas" w:cs="Consolas"/>
+          <w:color w:val="000000"/>
+          <w:sz w:val="19"/>
+          <w:szCs w:val="19"/>
+          <w:lang w:val="en-IN"/>
+        </w:rPr>
+        <w:t xml:space="preserve">, password : </w:t>
+      </w:r>
+      <w:r>
+        <w:rPr>
+          <w:rFonts w:ascii="Consolas" w:hAnsi="Consolas" w:cs="Consolas"/>
+          <w:color w:val="000000"/>
+          <w:sz w:val="19"/>
+          <w:szCs w:val="19"/>
+          <w:lang w:val="en-IN"/>
+        </w:rPr>
+        <w:t xml:space="preserve">Gctlab@123 </w:t>
+      </w:r>
+      <w:r>
+        <w:rPr>
+          <w:rFonts w:ascii="Consolas" w:hAnsi="Consolas" w:cs="Consolas"/>
+          <w:color w:val="000000"/>
+          <w:sz w:val="19"/>
+          <w:szCs w:val="19"/>
+          <w:lang w:val="en-IN"/>
+        </w:rPr>
+        <w:t>and click Register.</w:t>
+      </w:r>
+    </w:p>
+    <w:p>
+      <w:pPr>
+        <w:pStyle w:val="ListParagraph"/>
+        <w:numPr>
+          <w:ilvl w:val="0"/>
+          <w:numId w:val="15"/>
+        </w:numPr>
+      </w:pPr>
+      <w:r>
+        <w:rPr>
+          <w:rFonts w:ascii="Consolas" w:hAnsi="Consolas" w:cs="Consolas"/>
+          <w:color w:val="000000"/>
+          <w:sz w:val="19"/>
+          <w:szCs w:val="19"/>
+          <w:lang w:val="en-IN"/>
+        </w:rPr>
+        <w:t xml:space="preserve">We will get </w:t>
+      </w:r>
+      <w:proofErr w:type="gramStart"/>
+      <w:r>
+        <w:rPr>
+          <w:rFonts w:ascii="Consolas" w:hAnsi="Consolas" w:cs="Consolas"/>
+          <w:color w:val="000000"/>
+          <w:sz w:val="19"/>
+          <w:szCs w:val="19"/>
+          <w:lang w:val="en-IN"/>
+        </w:rPr>
+        <w:t>Error,</w:t>
+      </w:r>
+      <w:proofErr w:type="gramEnd"/>
+      <w:r>
+        <w:rPr>
+          <w:rFonts w:ascii="Consolas" w:hAnsi="Consolas" w:cs="Consolas"/>
+          <w:color w:val="000000"/>
+          <w:sz w:val="19"/>
+          <w:szCs w:val="19"/>
+          <w:lang w:val="en-IN"/>
+        </w:rPr>
+        <w:t xml:space="preserve"> we need to set connection string. And press Apply Migration button, once done, Refresh the page.</w:t>
+      </w:r>
+    </w:p>
+    <w:p>
+      <w:pPr>
+        <w:pStyle w:val="ListParagraph"/>
+        <w:numPr>
+          <w:ilvl w:val="0"/>
+          <w:numId w:val="15"/>
+        </w:numPr>
+      </w:pPr>
+      <w:r>
+        <w:rPr>
+          <w:rFonts w:ascii="Consolas" w:hAnsi="Consolas" w:cs="Consolas"/>
+          <w:color w:val="000000"/>
+          <w:sz w:val="19"/>
+          <w:szCs w:val="19"/>
+          <w:lang w:val="en-IN"/>
+        </w:rPr>
+        <w:t>Now go to your account.</w:t>
+      </w:r>
+    </w:p>
+    <w:p>
+      <w:pPr>
+        <w:pStyle w:val="ListParagraph"/>
+        <w:numPr>
+          <w:ilvl w:val="1"/>
+          <w:numId w:val="15"/>
+        </w:numPr>
+      </w:pPr>
+      <w:r>
+        <w:rPr>
+          <w:rFonts w:ascii="Consolas" w:hAnsi="Consolas" w:cs="Consolas"/>
+          <w:color w:val="000000"/>
+          <w:sz w:val="19"/>
+          <w:szCs w:val="19"/>
+          <w:lang w:val="en-IN"/>
+        </w:rPr>
+        <w:t xml:space="preserve">We </w:t>
+      </w:r>
+      <w:r>
+        <w:rPr>
+          <w:rFonts w:ascii="Consolas" w:hAnsi="Consolas" w:cs="Consolas"/>
+          <w:color w:val="000000"/>
+          <w:sz w:val="19"/>
+          <w:szCs w:val="19"/>
+          <w:lang w:val="en-IN"/>
+        </w:rPr>
+        <w:t xml:space="preserve">can edit info, </w:t>
+      </w:r>
+    </w:p>
+    <w:p>
+      <w:pPr>
+        <w:pStyle w:val="ListParagraph"/>
+        <w:numPr>
+          <w:ilvl w:val="1"/>
+          <w:numId w:val="15"/>
+        </w:numPr>
+      </w:pPr>
+      <w:r>
+        <w:rPr>
+          <w:rFonts w:ascii="Consolas" w:hAnsi="Consolas" w:cs="Consolas"/>
+          <w:color w:val="000000"/>
+          <w:sz w:val="19"/>
+          <w:szCs w:val="19"/>
+          <w:lang w:val="en-IN"/>
+        </w:rPr>
+        <w:t xml:space="preserve">change password </w:t>
+      </w:r>
+    </w:p>
+    <w:p>
+      <w:pPr>
+        <w:pStyle w:val="ListParagraph"/>
+        <w:numPr>
+          <w:ilvl w:val="1"/>
+          <w:numId w:val="15"/>
+        </w:numPr>
+      </w:pPr>
+      <w:r>
+        <w:rPr>
+          <w:rFonts w:ascii="Consolas" w:hAnsi="Consolas" w:cs="Consolas"/>
+          <w:color w:val="000000"/>
+          <w:sz w:val="19"/>
+          <w:szCs w:val="19"/>
+          <w:lang w:val="en-IN"/>
+        </w:rPr>
+        <w:t>do Two factor Authentication</w:t>
+      </w:r>
+      <w:r>
+        <w:rPr>
+          <w:rFonts w:ascii="Consolas" w:hAnsi="Consolas" w:cs="Consolas"/>
+          <w:color w:val="000000"/>
+          <w:sz w:val="19"/>
+          <w:szCs w:val="19"/>
+          <w:lang w:val="en-IN"/>
+        </w:rPr>
+        <w:t xml:space="preserve"> </w:t>
+      </w:r>
+    </w:p>
+    <w:p>
+      <w:pPr>
+        <w:pStyle w:val="ListParagraph"/>
+        <w:numPr>
+          <w:ilvl w:val="2"/>
+          <w:numId w:val="15"/>
+        </w:numPr>
+      </w:pPr>
+      <w:proofErr w:type="gramStart"/>
+      <w:r>
+        <w:rPr>
+          <w:rFonts w:ascii="Consolas" w:hAnsi="Consolas" w:cs="Consolas"/>
+          <w:color w:val="000000"/>
+          <w:sz w:val="19"/>
+          <w:szCs w:val="19"/>
+          <w:lang w:val="en-IN"/>
+        </w:rPr>
+        <w:t>but</w:t>
+      </w:r>
+      <w:proofErr w:type="gramEnd"/>
+      <w:r>
+        <w:rPr>
+          <w:rFonts w:ascii="Consolas" w:hAnsi="Consolas" w:cs="Consolas"/>
+          <w:color w:val="000000"/>
+          <w:sz w:val="19"/>
+          <w:szCs w:val="19"/>
+          <w:lang w:val="en-IN"/>
+        </w:rPr>
+        <w:t xml:space="preserve"> doing 2FA using long code is tedious. So we will do it using QR Code.</w:t>
+      </w:r>
+    </w:p>
+    <w:p>
+      <w:pPr>
+        <w:pStyle w:val="ListParagraph"/>
+        <w:numPr>
+          <w:ilvl w:val="2"/>
+          <w:numId w:val="15"/>
+        </w:numPr>
+      </w:pPr>
+      <w:proofErr w:type="spellStart"/>
+      <w:r>
+        <w:rPr>
+          <w:rFonts w:ascii="Consolas" w:hAnsi="Consolas" w:cs="Consolas"/>
+          <w:color w:val="000000"/>
+          <w:sz w:val="19"/>
+          <w:szCs w:val="19"/>
+          <w:lang w:val="en-IN"/>
+        </w:rPr>
+        <w:t>Goto</w:t>
+      </w:r>
+      <w:proofErr w:type="spellEnd"/>
+      <w:r>
+        <w:rPr>
+          <w:rFonts w:ascii="Consolas" w:hAnsi="Consolas" w:cs="Consolas"/>
+          <w:color w:val="000000"/>
+          <w:sz w:val="19"/>
+          <w:szCs w:val="19"/>
+          <w:lang w:val="en-IN"/>
+        </w:rPr>
+        <w:t xml:space="preserve"> the documentation link provided in the page.</w:t>
+      </w:r>
+    </w:p>
+    <w:p>
+      <w:pPr>
+        <w:pStyle w:val="ListParagraph"/>
+        <w:numPr>
+          <w:ilvl w:val="0"/>
+          <w:numId w:val="15"/>
+        </w:numPr>
+      </w:pPr>
+      <w:r>
+        <w:rPr>
+          <w:rFonts w:ascii="Consolas" w:hAnsi="Consolas" w:cs="Consolas"/>
+          <w:color w:val="000000"/>
+          <w:sz w:val="19"/>
+          <w:szCs w:val="19"/>
+          <w:lang w:val="en-IN"/>
+        </w:rPr>
+        <w:t>Adding QR code patch</w:t>
+      </w:r>
+    </w:p>
+    <w:p>
+      <w:pPr>
+        <w:pStyle w:val="ListParagraph"/>
+        <w:numPr>
+          <w:ilvl w:val="1"/>
+          <w:numId w:val="15"/>
+        </w:numPr>
+      </w:pPr>
+      <w:r>
+        <w:rPr>
+          <w:rFonts w:ascii="Consolas" w:hAnsi="Consolas" w:cs="Consolas"/>
+          <w:color w:val="000000"/>
+          <w:sz w:val="19"/>
+          <w:szCs w:val="19"/>
+          <w:lang w:val="en-IN"/>
+        </w:rPr>
+        <w:t xml:space="preserve">We will do it using </w:t>
+      </w:r>
+      <w:proofErr w:type="spellStart"/>
+      <w:r>
+        <w:rPr>
+          <w:rFonts w:ascii="Consolas" w:hAnsi="Consolas" w:cs="Consolas"/>
+          <w:color w:val="000000"/>
+          <w:sz w:val="19"/>
+          <w:szCs w:val="19"/>
+          <w:lang w:val="en-IN"/>
+        </w:rPr>
+        <w:t>javascript</w:t>
+      </w:r>
+      <w:proofErr w:type="spellEnd"/>
+      <w:r>
+        <w:rPr>
+          <w:rFonts w:ascii="Consolas" w:hAnsi="Consolas" w:cs="Consolas"/>
+          <w:color w:val="000000"/>
+          <w:sz w:val="19"/>
+          <w:szCs w:val="19"/>
+          <w:lang w:val="en-IN"/>
+        </w:rPr>
+        <w:t xml:space="preserve"> libraries. </w:t>
+      </w:r>
+    </w:p>
+    <w:p>
+      <w:pPr>
+        <w:pStyle w:val="ListParagraph"/>
+        <w:numPr>
+          <w:ilvl w:val="1"/>
+          <w:numId w:val="15"/>
+        </w:numPr>
+      </w:pPr>
+      <w:proofErr w:type="spellStart"/>
+      <w:r>
+        <w:rPr>
+          <w:rFonts w:ascii="Consolas" w:hAnsi="Consolas" w:cs="Consolas"/>
+          <w:color w:val="000000"/>
+          <w:sz w:val="19"/>
+          <w:szCs w:val="19"/>
+          <w:lang w:val="en-IN"/>
+        </w:rPr>
+        <w:t>Goto</w:t>
+      </w:r>
+      <w:proofErr w:type="spellEnd"/>
+      <w:r>
+        <w:rPr>
+          <w:rFonts w:ascii="Consolas" w:hAnsi="Consolas" w:cs="Consolas"/>
+          <w:color w:val="000000"/>
+          <w:sz w:val="19"/>
+          <w:szCs w:val="19"/>
+          <w:lang w:val="en-IN"/>
+        </w:rPr>
+        <w:t xml:space="preserve"> </w:t>
+      </w:r>
+      <w:hyperlink r:id="rId11" w:history="1">
+        <w:r>
+          <w:rPr>
+            <w:rStyle w:val="Hyperlink"/>
+            <w:rFonts w:ascii="Consolas" w:hAnsi="Consolas" w:cs="Consolas"/>
+            <w:sz w:val="19"/>
+            <w:szCs w:val="19"/>
+            <w:lang w:val="en-IN"/>
+          </w:rPr>
+          <w:t>https://docs.microsoft.com/en-us/aspnet/core/security/authentication/identity-enable-qrcodes?view=aspnetcore-2.0</w:t>
+        </w:r>
+      </w:hyperlink>
+      <w:r>
+        <w:rPr>
+          <w:rFonts w:ascii="Consolas" w:hAnsi="Consolas" w:cs="Consolas"/>
+          <w:color w:val="000000"/>
+          <w:sz w:val="19"/>
+          <w:szCs w:val="19"/>
+          <w:lang w:val="en-IN"/>
+        </w:rPr>
+        <w:t xml:space="preserve"> and follow instructions.</w:t>
+      </w:r>
+    </w:p>
+    <w:p>
+      <w:pPr>
+        <w:pStyle w:val="ListParagraph"/>
+        <w:numPr>
+          <w:ilvl w:val="1"/>
+          <w:numId w:val="15"/>
+        </w:numPr>
+      </w:pPr>
+      <w:r>
+        <w:rPr>
+          <w:rFonts w:ascii="Consolas" w:hAnsi="Consolas" w:cs="Consolas"/>
+          <w:color w:val="000000"/>
+          <w:sz w:val="19"/>
+          <w:szCs w:val="19"/>
+          <w:lang w:val="en-IN"/>
+        </w:rPr>
+        <w:t xml:space="preserve">Download qrcode.js library and </w:t>
+      </w:r>
+      <w:proofErr w:type="spellStart"/>
+      <w:r>
+        <w:rPr>
+          <w:rFonts w:ascii="Consolas" w:hAnsi="Consolas" w:cs="Consolas"/>
+          <w:color w:val="000000"/>
+          <w:sz w:val="19"/>
+          <w:szCs w:val="19"/>
+          <w:lang w:val="en-IN"/>
+        </w:rPr>
+        <w:t>pu</w:t>
+      </w:r>
+      <w:proofErr w:type="spellEnd"/>
+      <w:r>
+        <w:rPr>
+          <w:rFonts w:ascii="Consolas" w:hAnsi="Consolas" w:cs="Consolas"/>
+          <w:color w:val="000000"/>
+          <w:sz w:val="19"/>
+          <w:szCs w:val="19"/>
+          <w:lang w:val="en-IN"/>
+        </w:rPr>
+        <w:t xml:space="preserve"> it in lib folder in </w:t>
+      </w:r>
+      <w:proofErr w:type="spellStart"/>
+      <w:r>
+        <w:rPr>
+          <w:rFonts w:ascii="Consolas" w:hAnsi="Consolas" w:cs="Consolas"/>
+          <w:color w:val="000000"/>
+          <w:sz w:val="19"/>
+          <w:szCs w:val="19"/>
+          <w:lang w:val="en-IN"/>
+        </w:rPr>
+        <w:t>wwwroot</w:t>
+      </w:r>
+      <w:proofErr w:type="spellEnd"/>
+    </w:p>
+    <w:p>
+      <w:pPr>
+        <w:pStyle w:val="ListParagraph"/>
+        <w:numPr>
+          <w:ilvl w:val="1"/>
+          <w:numId w:val="15"/>
+        </w:numPr>
+      </w:pPr>
+      <w:r>
+        <w:rPr>
+          <w:rFonts w:ascii="Consolas" w:hAnsi="Consolas" w:cs="Consolas"/>
+          <w:color w:val="000000"/>
+          <w:sz w:val="19"/>
+          <w:szCs w:val="19"/>
+          <w:lang w:val="en-IN"/>
+        </w:rPr>
+        <w:t>Make changes in Pages/Account/Manage/</w:t>
+      </w:r>
+      <w:proofErr w:type="spellStart"/>
+      <w:r>
+        <w:rPr>
+          <w:rFonts w:ascii="Consolas" w:hAnsi="Consolas" w:cs="Consolas"/>
+          <w:color w:val="000000"/>
+          <w:sz w:val="19"/>
+          <w:szCs w:val="19"/>
+          <w:lang w:val="en-IN"/>
+        </w:rPr>
+        <w:t>EnableAuthenticator.cshtml</w:t>
+      </w:r>
+      <w:proofErr w:type="spellEnd"/>
+      <w:r>
+        <w:rPr>
+          <w:rFonts w:ascii="Consolas" w:hAnsi="Consolas" w:cs="Consolas"/>
+          <w:color w:val="000000"/>
+          <w:sz w:val="19"/>
+          <w:szCs w:val="19"/>
+          <w:lang w:val="en-IN"/>
+        </w:rPr>
+        <w:t xml:space="preserve"> and </w:t>
+      </w:r>
+      <w:proofErr w:type="spellStart"/>
+      <w:r>
+        <w:rPr>
+          <w:rFonts w:ascii="Consolas" w:hAnsi="Consolas" w:cs="Consolas"/>
+          <w:color w:val="000000"/>
+          <w:sz w:val="19"/>
+          <w:szCs w:val="19"/>
+          <w:lang w:val="en-IN"/>
+        </w:rPr>
+        <w:t>cshtml.cs</w:t>
+      </w:r>
+      <w:proofErr w:type="spellEnd"/>
+    </w:p>
+    <w:p>
+      <w:pPr>
+        <w:pStyle w:val="ListParagraph"/>
+        <w:numPr>
+          <w:ilvl w:val="0"/>
+          <w:numId w:val="15"/>
+        </w:numPr>
+      </w:pPr>
+      <w:r>
+        <w:rPr>
+          <w:rFonts w:ascii="Consolas" w:hAnsi="Consolas" w:cs="Consolas"/>
+          <w:color w:val="000000"/>
+          <w:sz w:val="19"/>
+          <w:szCs w:val="19"/>
+          <w:lang w:val="en-IN"/>
+        </w:rPr>
+        <w:t xml:space="preserve">Run and Check, we will see </w:t>
+      </w:r>
+      <w:proofErr w:type="spellStart"/>
+      <w:proofErr w:type="gramStart"/>
+      <w:r>
+        <w:rPr>
+          <w:rFonts w:ascii="Consolas" w:hAnsi="Consolas" w:cs="Consolas"/>
+          <w:color w:val="000000"/>
+          <w:sz w:val="19"/>
+          <w:szCs w:val="19"/>
+          <w:lang w:val="en-IN"/>
+        </w:rPr>
+        <w:t>Qr</w:t>
+      </w:r>
+      <w:proofErr w:type="spellEnd"/>
+      <w:proofErr w:type="gramEnd"/>
+      <w:r>
+        <w:rPr>
+          <w:rFonts w:ascii="Consolas" w:hAnsi="Consolas" w:cs="Consolas"/>
+          <w:color w:val="000000"/>
+          <w:sz w:val="19"/>
+          <w:szCs w:val="19"/>
+          <w:lang w:val="en-IN"/>
+        </w:rPr>
+        <w:t xml:space="preserve"> code is there.</w:t>
+      </w:r>
+    </w:p>
+    <w:p>
+      <w:pPr>
+        <w:pStyle w:val="ListParagraph"/>
+        <w:numPr>
+          <w:ilvl w:val="0"/>
+          <w:numId w:val="15"/>
+        </w:numPr>
+      </w:pPr>
+      <w:proofErr w:type="spellStart"/>
+      <w:r>
+        <w:rPr>
+          <w:rFonts w:ascii="Consolas" w:hAnsi="Consolas" w:cs="Consolas"/>
+          <w:color w:val="000000"/>
+          <w:sz w:val="19"/>
+          <w:szCs w:val="19"/>
+          <w:lang w:val="en-IN"/>
+        </w:rPr>
+        <w:t>Goto</w:t>
+      </w:r>
+      <w:proofErr w:type="spellEnd"/>
+      <w:r>
+        <w:rPr>
+          <w:rFonts w:ascii="Consolas" w:hAnsi="Consolas" w:cs="Consolas"/>
+          <w:color w:val="000000"/>
+          <w:sz w:val="19"/>
+          <w:szCs w:val="19"/>
+          <w:lang w:val="en-IN"/>
+        </w:rPr>
+        <w:t xml:space="preserve"> </w:t>
+      </w:r>
+      <w:hyperlink r:id="rId12" w:history="1">
+        <w:r>
+          <w:rPr>
+            <w:rStyle w:val="Hyperlink"/>
+            <w:rFonts w:ascii="Consolas" w:hAnsi="Consolas" w:cs="Consolas"/>
+            <w:sz w:val="19"/>
+            <w:szCs w:val="19"/>
+            <w:lang w:val="en-IN"/>
+          </w:rPr>
+          <w:t>https://gauth.apps.gbraad.nl</w:t>
+        </w:r>
+      </w:hyperlink>
+      <w:r>
+        <w:rPr>
+          <w:rFonts w:ascii="Consolas" w:hAnsi="Consolas" w:cs="Consolas"/>
+          <w:color w:val="000000"/>
+          <w:sz w:val="19"/>
+          <w:szCs w:val="19"/>
+          <w:lang w:val="en-IN"/>
+        </w:rPr>
+        <w:t xml:space="preserve"> and here you check two factor authentication in Dev Mode.</w:t>
+      </w:r>
+    </w:p>
+    <w:p>
+      <w:pPr>
+        <w:pStyle w:val="ListParagraph"/>
+        <w:numPr>
+          <w:ilvl w:val="1"/>
+          <w:numId w:val="15"/>
+        </w:numPr>
+      </w:pPr>
+      <w:r>
+        <w:rPr>
+          <w:rFonts w:ascii="Consolas" w:hAnsi="Consolas" w:cs="Consolas"/>
+          <w:color w:val="000000"/>
+          <w:sz w:val="19"/>
+          <w:szCs w:val="19"/>
+          <w:lang w:val="en-IN"/>
+        </w:rPr>
+        <w:t>Add Account name and Secret Key.</w:t>
+      </w:r>
+    </w:p>
+    <w:p>
+      <w:pPr>
+        <w:pStyle w:val="ListParagraph"/>
+        <w:numPr>
+          <w:ilvl w:val="1"/>
+          <w:numId w:val="15"/>
+        </w:numPr>
+      </w:pPr>
+      <w:r>
+        <w:rPr>
+          <w:rFonts w:ascii="Consolas" w:hAnsi="Consolas" w:cs="Consolas"/>
+          <w:color w:val="000000"/>
+          <w:sz w:val="19"/>
+          <w:szCs w:val="19"/>
+          <w:lang w:val="en-IN"/>
+        </w:rPr>
+        <w:t>Then you will get code.</w:t>
+      </w:r>
+    </w:p>
+    <w:p>
+      <w:pPr>
+        <w:pStyle w:val="ListParagraph"/>
+        <w:numPr>
+          <w:ilvl w:val="1"/>
+          <w:numId w:val="15"/>
+        </w:numPr>
+      </w:pPr>
+      <w:r>
+        <w:rPr>
+          <w:rFonts w:ascii="Consolas" w:hAnsi="Consolas" w:cs="Consolas"/>
+          <w:color w:val="000000"/>
+          <w:sz w:val="19"/>
+          <w:szCs w:val="19"/>
+          <w:lang w:val="en-IN"/>
+        </w:rPr>
+        <w:t>Put that code in your website, and click ok, we have our 2FA setup.</w:t>
+      </w:r>
+    </w:p>
+    <w:p>
+      <w:pPr>
+        <w:pStyle w:val="ListParagraph"/>
+        <w:numPr>
+          <w:ilvl w:val="1"/>
+          <w:numId w:val="15"/>
+        </w:numPr>
+      </w:pPr>
+      <w:r>
+        <w:rPr>
+          <w:rFonts w:ascii="Consolas" w:hAnsi="Consolas" w:cs="Consolas"/>
+          <w:color w:val="000000"/>
+          <w:sz w:val="19"/>
+          <w:szCs w:val="19"/>
+          <w:lang w:val="en-IN"/>
+        </w:rPr>
+        <w:t>It gives us some recovery code. In case we lost phone with authenticator app.</w:t>
+      </w:r>
+    </w:p>
+    <w:p>
+      <w:pPr>
+        <w:pStyle w:val="ListParagraph"/>
+        <w:numPr>
+          <w:ilvl w:val="1"/>
+          <w:numId w:val="15"/>
+        </w:numPr>
+        <w:rPr>
+          <w:rStyle w:val="HTMLCode"/>
+          <w:rFonts w:asciiTheme="minorHAnsi" w:eastAsiaTheme="minorHAnsi" w:hAnsiTheme="minorHAnsi" w:cstheme="minorBidi"/>
+          <w:sz w:val="22"/>
+          <w:szCs w:val="22"/>
+        </w:rPr>
+      </w:pPr>
+      <w:r>
+        <w:rPr>
+          <w:rStyle w:val="HTMLCode"/>
+          <w:rFonts w:ascii="Consolas" w:eastAsiaTheme="minorHAnsi" w:hAnsi="Consolas"/>
+          <w:color w:val="C7254E"/>
+          <w:sz w:val="19"/>
+          <w:szCs w:val="19"/>
+          <w:shd w:val="clear" w:color="auto" w:fill="F9F2F4"/>
+        </w:rPr>
+        <w:t>8d0d2446</w:t>
+      </w:r>
+      <w:r>
+        <w:rPr>
+          <w:rFonts w:ascii="Helvetica" w:hAnsi="Helvetica" w:cs="Helvetica"/>
+          <w:color w:val="333333"/>
+          <w:sz w:val="21"/>
+          <w:szCs w:val="21"/>
+          <w:shd w:val="clear" w:color="auto" w:fill="FFFFFF"/>
+        </w:rPr>
+        <w:t> </w:t>
+      </w:r>
+      <w:r>
+        <w:rPr>
+          <w:rStyle w:val="HTMLCode"/>
+          <w:rFonts w:ascii="Consolas" w:eastAsiaTheme="minorHAnsi" w:hAnsi="Consolas"/>
+          <w:color w:val="C7254E"/>
+          <w:sz w:val="19"/>
+          <w:szCs w:val="19"/>
+          <w:shd w:val="clear" w:color="auto" w:fill="F9F2F4"/>
+        </w:rPr>
+        <w:t>c9f8e530</w:t>
+      </w:r>
+      <w:r>
+        <w:rPr>
+          <w:rStyle w:val="HTMLCode"/>
+          <w:rFonts w:ascii="Consolas" w:eastAsiaTheme="minorHAnsi" w:hAnsi="Consolas"/>
+          <w:color w:val="C7254E"/>
+          <w:sz w:val="19"/>
+          <w:szCs w:val="19"/>
+          <w:shd w:val="clear" w:color="auto" w:fill="F9F2F4"/>
+        </w:rPr>
+        <w:t xml:space="preserve"> </w:t>
+      </w:r>
+      <w:r>
+        <w:rPr>
+          <w:rStyle w:val="HTMLCode"/>
+          <w:rFonts w:ascii="Consolas" w:eastAsiaTheme="minorHAnsi" w:hAnsi="Consolas"/>
+          <w:sz w:val="19"/>
+          <w:szCs w:val="19"/>
+          <w:shd w:val="clear" w:color="auto" w:fill="F9F2F4"/>
+        </w:rPr>
+        <w:t>these are one time use password.</w:t>
+      </w:r>
+      <w:r>
+        <w:rPr>
+          <w:rStyle w:val="HTMLCode"/>
+          <w:rFonts w:ascii="Consolas" w:eastAsiaTheme="minorHAnsi" w:hAnsi="Consolas"/>
+          <w:sz w:val="19"/>
+          <w:szCs w:val="19"/>
+          <w:shd w:val="clear" w:color="auto" w:fill="F9F2F4"/>
+        </w:rPr>
+        <w:t xml:space="preserve"> Reset Recovery codes gives new 10 Recovery password.</w:t>
+      </w:r>
+    </w:p>
+    <w:p>
+      <w:pPr>
+        <w:pStyle w:val="ListParagraph"/>
+        <w:numPr>
+          <w:ilvl w:val="0"/>
+          <w:numId w:val="15"/>
+        </w:numPr>
+        <w:rPr>
+          <w:rFonts w:ascii="Consolas" w:hAnsi="Consolas" w:cs="Consolas"/>
+          <w:color w:val="000000"/>
+          <w:sz w:val="19"/>
+          <w:szCs w:val="19"/>
+          <w:lang w:val="en-IN"/>
+        </w:rPr>
+      </w:pPr>
+      <w:r>
+        <w:rPr>
+          <w:rFonts w:cs="Consolas"/>
+          <w:color w:val="000000"/>
+          <w:lang w:val="en-IN"/>
+        </w:rPr>
+        <w:t>Now Logout and login it will ask you for code.</w:t>
+      </w:r>
+    </w:p>
+    <w:p>
+      <w:pPr>
+        <w:pStyle w:val="ListParagraph"/>
+        <w:numPr>
+          <w:ilvl w:val="0"/>
+          <w:numId w:val="15"/>
+        </w:numPr>
+        <w:rPr>
+          <w:rFonts w:ascii="Consolas" w:hAnsi="Consolas" w:cs="Consolas"/>
+          <w:color w:val="000000"/>
+          <w:sz w:val="19"/>
+          <w:szCs w:val="19"/>
+          <w:lang w:val="en-IN"/>
+        </w:rPr>
+      </w:pPr>
+      <w:r>
+        <w:rPr>
+          <w:rFonts w:cs="Consolas"/>
+          <w:color w:val="000000"/>
+          <w:lang w:val="en-IN"/>
+        </w:rPr>
+        <w:t xml:space="preserve">When you </w:t>
+      </w:r>
+      <w:proofErr w:type="spellStart"/>
+      <w:r>
+        <w:rPr>
+          <w:rFonts w:cs="Consolas"/>
+          <w:color w:val="000000"/>
+          <w:lang w:val="en-IN"/>
+        </w:rPr>
+        <w:t>you</w:t>
+      </w:r>
+      <w:proofErr w:type="spellEnd"/>
+      <w:r>
+        <w:rPr>
+          <w:rFonts w:cs="Consolas"/>
+          <w:color w:val="000000"/>
+          <w:lang w:val="en-IN"/>
+        </w:rPr>
+        <w:t xml:space="preserve"> select </w:t>
+      </w:r>
+      <w:proofErr w:type="gramStart"/>
+      <w:r>
+        <w:rPr>
+          <w:rFonts w:cs="Consolas"/>
+          <w:color w:val="000000"/>
+          <w:lang w:val="en-IN"/>
+        </w:rPr>
+        <w:t>Remember</w:t>
+      </w:r>
+      <w:proofErr w:type="gramEnd"/>
+      <w:r>
+        <w:rPr>
+          <w:rFonts w:cs="Consolas"/>
+          <w:color w:val="000000"/>
+          <w:lang w:val="en-IN"/>
+        </w:rPr>
+        <w:t xml:space="preserve"> this computer, it will again not ask for the code.</w:t>
+      </w:r>
+    </w:p>
+    <w:p>
+      <w:pPr>
+        <w:pStyle w:val="ListParagraph"/>
+        <w:numPr>
+          <w:ilvl w:val="0"/>
+          <w:numId w:val="15"/>
+        </w:numPr>
+        <w:rPr>
+          <w:rFonts w:ascii="Consolas" w:hAnsi="Consolas" w:cs="Consolas"/>
+          <w:color w:val="000000"/>
+          <w:sz w:val="19"/>
+          <w:szCs w:val="19"/>
+          <w:lang w:val="en-IN"/>
+        </w:rPr>
+      </w:pPr>
+      <w:r>
+        <w:rPr>
+          <w:rFonts w:cs="Consolas"/>
+          <w:color w:val="000000"/>
+          <w:lang w:val="en-IN"/>
+        </w:rPr>
+        <w:t xml:space="preserve">Till Now </w:t>
+      </w:r>
+      <w:proofErr w:type="spellStart"/>
+      <w:r>
+        <w:rPr>
+          <w:rFonts w:cs="Consolas"/>
+          <w:color w:val="000000"/>
+          <w:highlight w:val="magenta"/>
+          <w:lang w:val="en-IN"/>
+        </w:rPr>
+        <w:t>AspNetUsers</w:t>
+      </w:r>
+      <w:proofErr w:type="spellEnd"/>
+      <w:r>
+        <w:rPr>
+          <w:rFonts w:cs="Consolas"/>
+          <w:color w:val="000000"/>
+          <w:lang w:val="en-IN"/>
+        </w:rPr>
+        <w:t xml:space="preserve"> and </w:t>
+      </w:r>
+      <w:proofErr w:type="spellStart"/>
+      <w:r>
+        <w:rPr>
+          <w:rFonts w:ascii="Consolas" w:hAnsi="Consolas" w:cs="Consolas"/>
+          <w:color w:val="000000"/>
+          <w:sz w:val="19"/>
+          <w:szCs w:val="19"/>
+          <w:highlight w:val="magenta"/>
+          <w:lang w:val="en-IN"/>
+        </w:rPr>
+        <w:t>AspNetUserTokens</w:t>
+      </w:r>
+      <w:proofErr w:type="spellEnd"/>
+      <w:r>
+        <w:rPr>
+          <w:rFonts w:ascii="Consolas" w:hAnsi="Consolas" w:cs="Consolas"/>
+          <w:color w:val="000000"/>
+          <w:sz w:val="19"/>
+          <w:szCs w:val="19"/>
+          <w:lang w:val="en-IN"/>
+        </w:rPr>
+        <w:t xml:space="preserve"> are filled.</w:t>
+      </w:r>
+    </w:p>
+    <w:p>
+      <w:pPr>
+        <w:rPr>
+          <w:rFonts w:ascii="Consolas" w:hAnsi="Consolas" w:cs="Consolas"/>
+          <w:color w:val="000000"/>
+          <w:sz w:val="19"/>
+          <w:szCs w:val="19"/>
+          <w:lang w:val="en-IN"/>
+        </w:rPr>
+      </w:pPr>
+    </w:p>
+    <w:p>
+      <w:pPr>
+        <w:rPr>
+          <w:rFonts w:ascii="Consolas" w:hAnsi="Consolas" w:cs="Consolas"/>
+          <w:color w:val="000000"/>
+          <w:sz w:val="19"/>
+          <w:szCs w:val="19"/>
+          <w:lang w:val="en-IN"/>
+        </w:rPr>
+      </w:pPr>
+    </w:p>
+    <w:p>
+      <w:pPr>
+        <w:pStyle w:val="Heading2"/>
+      </w:pPr>
+      <w:proofErr w:type="gramStart"/>
+      <w:r>
+        <w:rPr>
+          <w:rFonts w:eastAsia="Times New Roman"/>
+        </w:rPr>
+        <w:lastRenderedPageBreak/>
+        <w:t>b</w:t>
+      </w:r>
+      <w:proofErr w:type="gramEnd"/>
+      <w:r>
+        <w:rPr>
+          <w:rFonts w:eastAsia="Times New Roman"/>
+        </w:rPr>
+        <w:t xml:space="preserve"> |</w:t>
+      </w:r>
+      <w:r>
+        <w:rPr>
+          <w:rFonts w:eastAsia="Times New Roman"/>
+          <w:color w:val="0072C6"/>
+          <w:sz w:val="20"/>
+          <w:szCs w:val="20"/>
+        </w:rPr>
+        <w:t xml:space="preserve"> </w:t>
+      </w:r>
+      <w:r>
+        <w:rPr>
+          <w:rFonts w:eastAsia="Times New Roman"/>
+          <w:color w:val="0072C6"/>
+          <w:sz w:val="20"/>
+          <w:szCs w:val="20"/>
+        </w:rPr>
+        <w:t xml:space="preserve"> </w:t>
+      </w:r>
+      <w:r>
+        <w:t>Enabling A</w:t>
+      </w:r>
+      <w:r>
+        <w:t xml:space="preserve">uthentication </w:t>
+      </w:r>
+      <w:r>
+        <w:t>using External Providers</w:t>
+      </w:r>
+    </w:p>
+    <w:p>
+      <w:pPr>
+        <w:pStyle w:val="ListParagraph"/>
+        <w:numPr>
+          <w:ilvl w:val="0"/>
+          <w:numId w:val="16"/>
+        </w:numPr>
+      </w:pPr>
+      <w:r>
+        <w:t>Can we login to website using Microsoft, Google, Facebook, Twitter account, YES</w:t>
+      </w:r>
+    </w:p>
+    <w:p>
+      <w:pPr>
+        <w:pStyle w:val="ListParagraph"/>
+        <w:numPr>
+          <w:ilvl w:val="0"/>
+          <w:numId w:val="16"/>
+        </w:numPr>
+      </w:pPr>
+      <w:r>
+        <w:t xml:space="preserve">Go in Login Page, We see on Right </w:t>
+      </w:r>
+      <w:proofErr w:type="gramStart"/>
+      <w:r>
+        <w:t>Side ,</w:t>
+      </w:r>
+      <w:proofErr w:type="gramEnd"/>
+      <w:r>
+        <w:t xml:space="preserve"> we see documentation link for </w:t>
+      </w:r>
+      <w:r>
+        <w:t xml:space="preserve"> Using other Service to login.</w:t>
+      </w:r>
+    </w:p>
+    <w:p>
+      <w:pPr>
+        <w:pStyle w:val="ListParagraph"/>
+        <w:numPr>
+          <w:ilvl w:val="1"/>
+          <w:numId w:val="16"/>
+        </w:numPr>
+      </w:pPr>
+      <w:hyperlink r:id="rId13" w:history="1">
+        <w:r>
+          <w:rPr>
+            <w:rStyle w:val="Hyperlink"/>
+          </w:rPr>
+          <w:t>https://docs.microsoft.com/en-us/aspnet/core/security/authentication/social/index?view=aspnetcore-2.0</w:t>
+        </w:r>
+      </w:hyperlink>
       <w:bookmarkStart w:id="0" w:name="_GoBack"/>
       <w:bookmarkEnd w:id="0"/>
+    </w:p>
+    <w:p>
+      <w:pPr>
+        <w:pStyle w:val="ListParagraph"/>
+        <w:numPr>
+          <w:ilvl w:val="0"/>
+          <w:numId w:val="16"/>
+        </w:numPr>
+      </w:pPr>
+      <w:r>
+        <w:t>We will do with Microsoft account. Click on Microsoft link and follow instructions.</w:t>
+      </w:r>
+    </w:p>
+    <w:p>
+      <w:pPr>
+        <w:pStyle w:val="ListParagraph"/>
+        <w:numPr>
+          <w:ilvl w:val="1"/>
+          <w:numId w:val="16"/>
+        </w:numPr>
+      </w:pPr>
+      <w:r>
+        <w:t xml:space="preserve">Go to </w:t>
+      </w:r>
+      <w:hyperlink r:id="rId14" w:history="1">
+        <w:r>
+          <w:rPr>
+            <w:rStyle w:val="Hyperlink"/>
+          </w:rPr>
+          <w:t>https://apps.dev.microsoft.com/</w:t>
+        </w:r>
+      </w:hyperlink>
+      <w:r>
+        <w:t xml:space="preserve">  and add an app with app name. </w:t>
+      </w:r>
+      <w:proofErr w:type="gramStart"/>
+      <w:r>
+        <w:t>this</w:t>
+      </w:r>
+      <w:proofErr w:type="gramEnd"/>
+      <w:r>
+        <w:t xml:space="preserve"> will provision a new application for me.</w:t>
+      </w:r>
+    </w:p>
+    <w:p>
+      <w:pPr>
+        <w:pStyle w:val="ListParagraph"/>
+        <w:numPr>
+          <w:ilvl w:val="1"/>
+          <w:numId w:val="16"/>
+        </w:numPr>
+      </w:pPr>
+      <w:r>
+        <w:t xml:space="preserve">In Application Registration Page, </w:t>
+      </w:r>
+    </w:p>
+    <w:p>
+      <w:pPr>
+        <w:pStyle w:val="ListParagraph"/>
+        <w:numPr>
+          <w:ilvl w:val="2"/>
+          <w:numId w:val="16"/>
+        </w:numPr>
+      </w:pPr>
+      <w:r>
+        <w:t>Click Generate New Password. Copy the password”</w:t>
+      </w:r>
+      <w:r>
+        <w:t>jxAB4</w:t>
+      </w:r>
+      <w:proofErr w:type="gramStart"/>
+      <w:r>
+        <w:t>?+</w:t>
+      </w:r>
+      <w:proofErr w:type="gramEnd"/>
+      <w:r>
+        <w:t>_qlvdqZRYGZ8482)</w:t>
+      </w:r>
+      <w:r>
+        <w:t>” we will need to put this in our application.</w:t>
+      </w:r>
+    </w:p>
+    <w:p>
+      <w:pPr>
+        <w:pStyle w:val="ListParagraph"/>
+        <w:numPr>
+          <w:ilvl w:val="2"/>
+          <w:numId w:val="16"/>
+        </w:numPr>
+      </w:pPr>
+      <w:r>
+        <w:t>Copy Application Id “</w:t>
+      </w:r>
+      <w:r>
+        <w:rPr>
+          <w:rFonts w:ascii="Segoe UI" w:hAnsi="Segoe UI" w:cs="Segoe UI"/>
+          <w:color w:val="000000"/>
+          <w:shd w:val="clear" w:color="auto" w:fill="FFFFFF"/>
+        </w:rPr>
+        <w:t>a9e4c03c-6c9e-4cc9-9ad9-be192c8f0c0a</w:t>
+      </w:r>
+      <w:r>
+        <w:t>”</w:t>
+      </w:r>
+    </w:p>
+    <w:p>
+      <w:pPr>
+        <w:pStyle w:val="ListParagraph"/>
+        <w:numPr>
+          <w:ilvl w:val="2"/>
+          <w:numId w:val="16"/>
+        </w:numPr>
+      </w:pPr>
+      <w:r>
+        <w:t xml:space="preserve">This Id and password is used to contact with Microsoft, that I </w:t>
+      </w:r>
+      <w:proofErr w:type="spellStart"/>
+      <w:proofErr w:type="gramStart"/>
+      <w:r>
+        <w:t>an</w:t>
+      </w:r>
+      <w:proofErr w:type="spellEnd"/>
+      <w:proofErr w:type="gramEnd"/>
+      <w:r>
+        <w:t xml:space="preserve"> this registered application, check these passwords for me.</w:t>
+      </w:r>
+    </w:p>
+    <w:p>
+      <w:pPr>
+        <w:pStyle w:val="ListParagraph"/>
+        <w:numPr>
+          <w:ilvl w:val="2"/>
+          <w:numId w:val="16"/>
+        </w:numPr>
+      </w:pPr>
+      <w:r>
+        <w:t>Click on Add Platforms, select web.</w:t>
+      </w:r>
+    </w:p>
+    <w:p>
+      <w:pPr>
+        <w:pStyle w:val="ListParagraph"/>
+        <w:numPr>
+          <w:ilvl w:val="2"/>
+          <w:numId w:val="16"/>
+        </w:numPr>
+      </w:pPr>
+      <w:r>
+        <w:t xml:space="preserve">In Redirect </w:t>
+      </w:r>
+      <w:proofErr w:type="spellStart"/>
+      <w:r>
+        <w:t>Url</w:t>
+      </w:r>
+      <w:proofErr w:type="spellEnd"/>
+      <w:r>
+        <w:t xml:space="preserve"> add localhost </w:t>
+      </w:r>
+      <w:proofErr w:type="spellStart"/>
+      <w:r>
+        <w:t>url</w:t>
+      </w:r>
+      <w:proofErr w:type="spellEnd"/>
+      <w:r>
+        <w:t xml:space="preserve"> with port, “</w:t>
+      </w:r>
+      <w:r>
+        <w:t>https://localhost:44322</w:t>
+      </w:r>
+      <w:r>
+        <w:t>/”  + “</w:t>
+      </w:r>
+      <w:proofErr w:type="spellStart"/>
+      <w:r>
+        <w:rPr>
+          <w:rFonts w:ascii="Consolas" w:hAnsi="Consolas"/>
+          <w:color w:val="000000"/>
+          <w:sz w:val="21"/>
+          <w:szCs w:val="21"/>
+          <w:shd w:val="clear" w:color="auto" w:fill="F9F9F9"/>
+        </w:rPr>
+        <w:t>signin-microsoft</w:t>
+      </w:r>
+      <w:proofErr w:type="spellEnd"/>
+      <w:r>
+        <w:t>”</w:t>
+      </w:r>
+    </w:p>
+    <w:p>
+      <w:pPr>
+        <w:pStyle w:val="ListParagraph"/>
+        <w:numPr>
+          <w:ilvl w:val="3"/>
+          <w:numId w:val="16"/>
+        </w:numPr>
+      </w:pPr>
+      <w:r>
+        <w:t xml:space="preserve">This is the callback </w:t>
+      </w:r>
+      <w:proofErr w:type="spellStart"/>
+      <w:proofErr w:type="gramStart"/>
+      <w:r>
+        <w:t>Url</w:t>
+      </w:r>
+      <w:proofErr w:type="spellEnd"/>
+      <w:proofErr w:type="gramEnd"/>
+      <w:r>
+        <w:t xml:space="preserve">, once Microsoft is done authenticating, </w:t>
+      </w:r>
+      <w:proofErr w:type="spellStart"/>
+      <w:r>
+        <w:t>acll</w:t>
+      </w:r>
+      <w:proofErr w:type="spellEnd"/>
+      <w:r>
+        <w:t xml:space="preserve"> </w:t>
+      </w:r>
+      <w:proofErr w:type="spellStart"/>
+      <w:r>
+        <w:t>abck</w:t>
+      </w:r>
+      <w:proofErr w:type="spellEnd"/>
+      <w:r>
+        <w:t xml:space="preserve"> to this </w:t>
+      </w:r>
+      <w:proofErr w:type="spellStart"/>
+      <w:r>
+        <w:t>url</w:t>
+      </w:r>
+      <w:proofErr w:type="spellEnd"/>
+      <w:r>
+        <w:t>.</w:t>
+      </w:r>
+    </w:p>
+    <w:p>
+      <w:pPr>
+        <w:pStyle w:val="ListParagraph"/>
+        <w:numPr>
+          <w:ilvl w:val="3"/>
+          <w:numId w:val="16"/>
+        </w:numPr>
+      </w:pPr>
+      <w:proofErr w:type="gramStart"/>
+      <w:r>
+        <w:t>Click save</w:t>
+      </w:r>
+      <w:proofErr w:type="gramEnd"/>
+      <w:r>
+        <w:t>.</w:t>
+      </w:r>
+    </w:p>
+    <w:p>
+      <w:pPr>
+        <w:pStyle w:val="ListParagraph"/>
+        <w:numPr>
+          <w:ilvl w:val="0"/>
+          <w:numId w:val="16"/>
+        </w:numPr>
+      </w:pPr>
+      <w:r>
+        <w:t xml:space="preserve">We </w:t>
+      </w:r>
+      <w:proofErr w:type="spellStart"/>
+      <w:r>
+        <w:t>donot</w:t>
+      </w:r>
+      <w:proofErr w:type="spellEnd"/>
+      <w:r>
+        <w:t xml:space="preserve"> want to put the app Id and password, in </w:t>
+      </w:r>
+      <w:proofErr w:type="spellStart"/>
+      <w:r>
+        <w:t>appsetting.json</w:t>
+      </w:r>
+      <w:proofErr w:type="spellEnd"/>
+      <w:r>
+        <w:t xml:space="preserve">,  we put it in </w:t>
+      </w:r>
+      <w:proofErr w:type="spellStart"/>
+      <w:r>
+        <w:t>secrets.json</w:t>
+      </w:r>
+      <w:proofErr w:type="spellEnd"/>
+      <w:r>
+        <w:t xml:space="preserve"> (</w:t>
+      </w:r>
+      <w:proofErr w:type="spellStart"/>
+      <w:r>
+        <w:t>Rightclick</w:t>
+      </w:r>
+      <w:proofErr w:type="spellEnd"/>
+      <w:r>
+        <w:t xml:space="preserve"> Project  select  Manage User Secrets)</w:t>
+      </w:r>
+    </w:p>
+    <w:p>
+      <w:pPr>
+        <w:pStyle w:val="ListParagraph"/>
+        <w:numPr>
+          <w:ilvl w:val="1"/>
+          <w:numId w:val="16"/>
+        </w:numPr>
+      </w:pPr>
+      <w:r>
+        <w:t xml:space="preserve">Add </w:t>
+      </w:r>
+      <w:r>
+        <w:rPr>
+          <w:rFonts w:ascii="Consolas" w:hAnsi="Consolas" w:cs="Consolas"/>
+          <w:color w:val="000000"/>
+          <w:sz w:val="19"/>
+          <w:szCs w:val="19"/>
+          <w:lang w:val="en-IN"/>
+        </w:rPr>
+        <w:t xml:space="preserve">  </w:t>
+      </w:r>
+      <w:r>
+        <w:rPr>
+          <w:rFonts w:ascii="Consolas" w:hAnsi="Consolas" w:cs="Consolas"/>
+          <w:color w:val="2E75B6"/>
+          <w:sz w:val="19"/>
+          <w:szCs w:val="19"/>
+          <w:lang w:val="en-IN"/>
+        </w:rPr>
+        <w:t>"</w:t>
+      </w:r>
+      <w:proofErr w:type="spellStart"/>
+      <w:r>
+        <w:rPr>
+          <w:rFonts w:ascii="Consolas" w:hAnsi="Consolas" w:cs="Consolas"/>
+          <w:color w:val="2E75B6"/>
+          <w:sz w:val="19"/>
+          <w:szCs w:val="19"/>
+          <w:lang w:val="en-IN"/>
+        </w:rPr>
+        <w:t>Authentication:Microsoft:ApplicationId</w:t>
+      </w:r>
+      <w:proofErr w:type="spellEnd"/>
+      <w:r>
+        <w:rPr>
+          <w:rFonts w:ascii="Consolas" w:hAnsi="Consolas" w:cs="Consolas"/>
+          <w:color w:val="2E75B6"/>
+          <w:sz w:val="19"/>
+          <w:szCs w:val="19"/>
+          <w:lang w:val="en-IN"/>
+        </w:rPr>
+        <w:t>"</w:t>
+      </w:r>
+      <w:r>
+        <w:rPr>
+          <w:rFonts w:ascii="Consolas" w:hAnsi="Consolas" w:cs="Consolas"/>
+          <w:color w:val="000000"/>
+          <w:sz w:val="19"/>
+          <w:szCs w:val="19"/>
+          <w:lang w:val="en-IN"/>
+        </w:rPr>
+        <w:t xml:space="preserve">: </w:t>
+      </w:r>
+      <w:r>
+        <w:rPr>
+          <w:rFonts w:ascii="Consolas" w:hAnsi="Consolas" w:cs="Consolas"/>
+          <w:color w:val="A31515"/>
+          <w:sz w:val="19"/>
+          <w:szCs w:val="19"/>
+          <w:lang w:val="en-IN"/>
+        </w:rPr>
+        <w:t>"a9e4c03c-6c9e-4cc9-9ad9-be192c8f0c0a"</w:t>
+      </w:r>
+      <w:r>
+        <w:rPr>
+          <w:rFonts w:ascii="Consolas" w:hAnsi="Consolas" w:cs="Consolas"/>
+          <w:color w:val="000000"/>
+          <w:sz w:val="19"/>
+          <w:szCs w:val="19"/>
+          <w:lang w:val="en-IN"/>
+        </w:rPr>
+        <w:t xml:space="preserve">, </w:t>
+      </w:r>
+      <w:r>
+        <w:rPr>
+          <w:rFonts w:ascii="Consolas" w:hAnsi="Consolas" w:cs="Consolas"/>
+          <w:color w:val="2E75B6"/>
+          <w:sz w:val="19"/>
+          <w:szCs w:val="19"/>
+          <w:lang w:val="en-IN"/>
+        </w:rPr>
+        <w:t>"</w:t>
+      </w:r>
+      <w:proofErr w:type="spellStart"/>
+      <w:r>
+        <w:rPr>
+          <w:rFonts w:ascii="Consolas" w:hAnsi="Consolas" w:cs="Consolas"/>
+          <w:color w:val="2E75B6"/>
+          <w:sz w:val="19"/>
+          <w:szCs w:val="19"/>
+          <w:lang w:val="en-IN"/>
+        </w:rPr>
+        <w:t>Authentication:Microsoft:Password</w:t>
+      </w:r>
+      <w:proofErr w:type="spellEnd"/>
+      <w:r>
+        <w:rPr>
+          <w:rFonts w:ascii="Consolas" w:hAnsi="Consolas" w:cs="Consolas"/>
+          <w:color w:val="2E75B6"/>
+          <w:sz w:val="19"/>
+          <w:szCs w:val="19"/>
+          <w:lang w:val="en-IN"/>
+        </w:rPr>
+        <w:t>"</w:t>
+      </w:r>
+      <w:r>
+        <w:rPr>
+          <w:rFonts w:ascii="Consolas" w:hAnsi="Consolas" w:cs="Consolas"/>
+          <w:color w:val="000000"/>
+          <w:sz w:val="19"/>
+          <w:szCs w:val="19"/>
+          <w:lang w:val="en-IN"/>
+        </w:rPr>
+        <w:t xml:space="preserve"> : </w:t>
+      </w:r>
+      <w:r>
+        <w:rPr>
+          <w:rFonts w:ascii="Consolas" w:hAnsi="Consolas" w:cs="Consolas"/>
+          <w:color w:val="A31515"/>
+          <w:sz w:val="19"/>
+          <w:szCs w:val="19"/>
+          <w:lang w:val="en-IN"/>
+        </w:rPr>
+        <w:t>"jxAB4?+_qlvdqZRYGZ8482)"</w:t>
+      </w:r>
+    </w:p>
+    <w:p>
+      <w:pPr>
+        <w:pStyle w:val="ListParagraph"/>
+        <w:numPr>
+          <w:ilvl w:val="1"/>
+          <w:numId w:val="16"/>
+        </w:numPr>
+      </w:pPr>
+      <w:r>
+        <w:rPr>
+          <w:rFonts w:ascii="Consolas" w:hAnsi="Consolas" w:cs="Consolas"/>
+          <w:sz w:val="19"/>
+          <w:szCs w:val="19"/>
+          <w:lang w:val="en-IN"/>
+        </w:rPr>
+        <w:t>Th</w:t>
+      </w:r>
+      <w:r>
+        <w:rPr>
+          <w:rFonts w:ascii="Consolas" w:hAnsi="Consolas" w:cs="Consolas"/>
+          <w:sz w:val="19"/>
+          <w:szCs w:val="19"/>
+          <w:lang w:val="en-IN"/>
+        </w:rPr>
+        <w:t>is will not get checked in source control.</w:t>
+      </w:r>
+    </w:p>
+    <w:p>
+      <w:pPr>
+        <w:pStyle w:val="ListParagraph"/>
+        <w:numPr>
+          <w:ilvl w:val="1"/>
+          <w:numId w:val="16"/>
+        </w:numPr>
+      </w:pPr>
+      <w:r>
+        <w:rPr>
+          <w:rFonts w:ascii="Consolas" w:hAnsi="Consolas" w:cs="Consolas"/>
+          <w:sz w:val="19"/>
+          <w:szCs w:val="19"/>
+          <w:lang w:val="en-IN"/>
+        </w:rPr>
+        <w:t xml:space="preserve">For setting it on another </w:t>
+      </w:r>
+      <w:proofErr w:type="gramStart"/>
+      <w:r>
+        <w:rPr>
+          <w:rFonts w:ascii="Consolas" w:hAnsi="Consolas" w:cs="Consolas"/>
+          <w:sz w:val="19"/>
+          <w:szCs w:val="19"/>
+          <w:lang w:val="en-IN"/>
+        </w:rPr>
+        <w:t>server ,</w:t>
+      </w:r>
+      <w:proofErr w:type="gramEnd"/>
+      <w:r>
+        <w:rPr>
+          <w:rFonts w:ascii="Consolas" w:hAnsi="Consolas" w:cs="Consolas"/>
+          <w:sz w:val="19"/>
+          <w:szCs w:val="19"/>
+          <w:lang w:val="en-IN"/>
+        </w:rPr>
+        <w:t xml:space="preserve"> set the environment variable.</w:t>
+      </w:r>
+    </w:p>
+    <w:p>
+      <w:pPr>
+        <w:pStyle w:val="ListParagraph"/>
+        <w:numPr>
+          <w:ilvl w:val="0"/>
+          <w:numId w:val="16"/>
+        </w:numPr>
+      </w:pPr>
+      <w:r>
+        <w:rPr>
+          <w:rFonts w:ascii="Consolas" w:hAnsi="Consolas" w:cs="Consolas"/>
+          <w:sz w:val="19"/>
+          <w:szCs w:val="19"/>
+          <w:lang w:val="en-IN"/>
+        </w:rPr>
+        <w:t xml:space="preserve">Go in </w:t>
+      </w:r>
+      <w:proofErr w:type="spellStart"/>
+      <w:r>
+        <w:rPr>
+          <w:rFonts w:ascii="Consolas" w:hAnsi="Consolas" w:cs="Consolas"/>
+          <w:sz w:val="19"/>
+          <w:szCs w:val="19"/>
+          <w:lang w:val="en-IN"/>
+        </w:rPr>
+        <w:t>startup</w:t>
+      </w:r>
+      <w:proofErr w:type="spellEnd"/>
+      <w:r>
+        <w:rPr>
+          <w:rFonts w:ascii="Consolas" w:hAnsi="Consolas" w:cs="Consolas"/>
+          <w:sz w:val="19"/>
+          <w:szCs w:val="19"/>
+          <w:lang w:val="en-IN"/>
+        </w:rPr>
+        <w:t xml:space="preserve"> class in Configure Services method, under </w:t>
+      </w:r>
+      <w:proofErr w:type="spellStart"/>
+      <w:r>
+        <w:rPr>
+          <w:rFonts w:ascii="Consolas" w:hAnsi="Consolas" w:cs="Consolas"/>
+          <w:sz w:val="19"/>
+          <w:szCs w:val="19"/>
+          <w:lang w:val="en-IN"/>
+        </w:rPr>
+        <w:t>addIdentity</w:t>
+      </w:r>
+      <w:proofErr w:type="spellEnd"/>
+      <w:r>
+        <w:rPr>
+          <w:rFonts w:ascii="Consolas" w:hAnsi="Consolas" w:cs="Consolas"/>
+          <w:sz w:val="19"/>
+          <w:szCs w:val="19"/>
+          <w:lang w:val="en-IN"/>
+        </w:rPr>
+        <w:t xml:space="preserve"> </w:t>
+      </w:r>
+      <w:proofErr w:type="spellStart"/>
+      <w:r>
+        <w:rPr>
+          <w:rFonts w:ascii="Consolas" w:hAnsi="Consolas" w:cs="Consolas"/>
+          <w:sz w:val="19"/>
+          <w:szCs w:val="19"/>
+          <w:lang w:val="en-IN"/>
+        </w:rPr>
+        <w:t>Servce</w:t>
+      </w:r>
+      <w:proofErr w:type="spellEnd"/>
+      <w:r>
+        <w:rPr>
+          <w:rFonts w:ascii="Consolas" w:hAnsi="Consolas" w:cs="Consolas"/>
+          <w:sz w:val="19"/>
+          <w:szCs w:val="19"/>
+          <w:lang w:val="en-IN"/>
+        </w:rPr>
+        <w:t xml:space="preserve"> call,</w:t>
+      </w:r>
+    </w:p>
+    <w:p>
+      <w:pPr>
+        <w:pStyle w:val="ListParagraph"/>
+        <w:numPr>
+          <w:ilvl w:val="1"/>
+          <w:numId w:val="16"/>
+        </w:numPr>
+      </w:pPr>
+      <w:r>
+        <w:t xml:space="preserve">Add Microsoft </w:t>
+      </w:r>
+      <w:proofErr w:type="spellStart"/>
+      <w:r>
+        <w:t>Auth</w:t>
+      </w:r>
+      <w:proofErr w:type="spellEnd"/>
+      <w:r>
+        <w:t xml:space="preserve"> Service and give it </w:t>
+      </w:r>
+      <w:proofErr w:type="spellStart"/>
+      <w:r>
+        <w:t>AppId</w:t>
+      </w:r>
+      <w:proofErr w:type="spellEnd"/>
+      <w:r>
+        <w:t xml:space="preserve"> and Password.</w:t>
+      </w:r>
+    </w:p>
+    <w:p>
+      <w:pPr>
+        <w:pStyle w:val="ListParagraph"/>
+        <w:numPr>
+          <w:ilvl w:val="0"/>
+          <w:numId w:val="16"/>
+        </w:numPr>
+      </w:pPr>
+      <w:r>
+        <w:t>Run and Check.</w:t>
+      </w:r>
+    </w:p>
+    <w:p>
+      <w:pPr>
+        <w:pStyle w:val="ListParagraph"/>
+        <w:numPr>
+          <w:ilvl w:val="1"/>
+          <w:numId w:val="16"/>
+        </w:numPr>
+      </w:pPr>
+      <w:proofErr w:type="spellStart"/>
+      <w:r>
+        <w:t>Goto</w:t>
+      </w:r>
+      <w:proofErr w:type="spellEnd"/>
+      <w:r>
+        <w:t xml:space="preserve"> Login Page, We will see Microsoft Button in Right side, Click it.</w:t>
+      </w:r>
+    </w:p>
+    <w:p>
+      <w:pPr>
+        <w:pStyle w:val="ListParagraph"/>
+        <w:numPr>
+          <w:ilvl w:val="1"/>
+          <w:numId w:val="16"/>
+        </w:numPr>
+      </w:pPr>
+      <w:r>
+        <w:t>Login through Microsoft Account,</w:t>
+      </w:r>
+    </w:p>
+    <w:p>
+      <w:pPr>
+        <w:pStyle w:val="ListParagraph"/>
+        <w:numPr>
+          <w:ilvl w:val="1"/>
+          <w:numId w:val="16"/>
+        </w:numPr>
+      </w:pPr>
+      <w:r>
+        <w:t>Then click register giving email id,</w:t>
+      </w:r>
+    </w:p>
+    <w:p>
+      <w:pPr>
+        <w:pStyle w:val="ListParagraph"/>
+        <w:numPr>
+          <w:ilvl w:val="0"/>
+          <w:numId w:val="16"/>
+        </w:numPr>
+      </w:pPr>
+      <w:r>
+        <w:t xml:space="preserve">We </w:t>
+      </w:r>
+      <w:proofErr w:type="gramStart"/>
+      <w:r>
+        <w:t>Are</w:t>
+      </w:r>
+      <w:proofErr w:type="gramEnd"/>
+      <w:r>
+        <w:t xml:space="preserve"> done signing in using </w:t>
+      </w:r>
+      <w:proofErr w:type="spellStart"/>
+      <w:r>
+        <w:t>Externalauthentication</w:t>
+      </w:r>
+      <w:proofErr w:type="spellEnd"/>
+      <w:r>
+        <w:t xml:space="preserve">. </w:t>
+      </w:r>
+    </w:p>
+    <w:p>
+      <w:pPr>
+        <w:pStyle w:val="ListParagraph"/>
+        <w:ind w:left="2160"/>
+      </w:pPr>
+    </w:p>
+    <w:p>
+      <w:r>
+        <w:tab/>
+      </w:r>
+      <w:r>
+        <w:tab/>
+      </w:r>
+    </w:p>
+    <w:p>
+      <w:pPr>
+        <w:autoSpaceDE w:val="0"/>
+        <w:autoSpaceDN w:val="0"/>
+        <w:adjustRightInd w:val="0"/>
+        <w:spacing w:after="0" w:line="240" w:lineRule="auto"/>
+      </w:pPr>
     </w:p>
     <w:p/>
     <w:p/>
@@ -6923,6 +9009,92 @@
 <file path=word/numbering.xml><?xml version="1.0" encoding="utf-8"?>
 <w:numbering xmlns:wpc="http://schemas.microsoft.com/office/word/2010/wordprocessingCanvas" xmlns:mc="http://schemas.openxmlformats.org/markup-compatibility/2006" xmlns:o="urn:schemas-microsoft-com:office:office" xmlns:r="http://schemas.openxmlformats.org/officeDocument/2006/relationships" xmlns:m="http://schemas.openxmlformats.org/officeDocument/2006/math" xmlns:v="urn:schemas-microsoft-com:vml" xmlns:wp14="http://schemas.microsoft.com/office/word/2010/wordprocessingDrawing" xmlns:wp="http://schemas.openxmlformats.org/drawingml/2006/wordprocessingDrawing" xmlns:w10="urn:schemas-microsoft-com:office:word" xmlns:w="http://schemas.openxmlformats.org/wordprocessingml/2006/main" xmlns:w14="http://schemas.microsoft.com/office/word/2010/wordml" xmlns:wpg="http://schemas.microsoft.com/office/word/2010/wordprocessingGroup" xmlns:wpi="http://schemas.microsoft.com/office/word/2010/wordprocessingInk" xmlns:wne="http://schemas.microsoft.com/office/word/2006/wordml" xmlns:wps="http://schemas.microsoft.com/office/word/2010/wordprocessingShape" mc:Ignorable="w14 wp14">
   <w:abstractNum w:abstractNumId="0">
+    <w:nsid w:val="05716E05"/>
+    <w:multiLevelType w:val="hybridMultilevel"/>
+    <w:tmpl w:val="2D48878A"/>
+    <w:lvl w:ilvl="0" w:tplc="4009001B">
+      <w:start w:val="1"/>
+      <w:numFmt w:val="lowerRoman"/>
+      <w:lvlText w:val="%1."/>
+      <w:lvlJc w:val="right"/>
+      <w:pPr>
+        <w:ind w:left="2340" w:hanging="360"/>
+      </w:pPr>
+    </w:lvl>
+    <w:lvl w:ilvl="1" w:tplc="40090019" w:tentative="1">
+      <w:start w:val="1"/>
+      <w:numFmt w:val="lowerLetter"/>
+      <w:lvlText w:val="%2."/>
+      <w:lvlJc w:val="left"/>
+      <w:pPr>
+        <w:ind w:left="3060" w:hanging="360"/>
+      </w:pPr>
+    </w:lvl>
+    <w:lvl w:ilvl="2" w:tplc="4009001B" w:tentative="1">
+      <w:start w:val="1"/>
+      <w:numFmt w:val="lowerRoman"/>
+      <w:lvlText w:val="%3."/>
+      <w:lvlJc w:val="right"/>
+      <w:pPr>
+        <w:ind w:left="3780" w:hanging="180"/>
+      </w:pPr>
+    </w:lvl>
+    <w:lvl w:ilvl="3" w:tplc="4009000F" w:tentative="1">
+      <w:start w:val="1"/>
+      <w:numFmt w:val="decimal"/>
+      <w:lvlText w:val="%4."/>
+      <w:lvlJc w:val="left"/>
+      <w:pPr>
+        <w:ind w:left="4500" w:hanging="360"/>
+      </w:pPr>
+    </w:lvl>
+    <w:lvl w:ilvl="4" w:tplc="40090019" w:tentative="1">
+      <w:start w:val="1"/>
+      <w:numFmt w:val="lowerLetter"/>
+      <w:lvlText w:val="%5."/>
+      <w:lvlJc w:val="left"/>
+      <w:pPr>
+        <w:ind w:left="5220" w:hanging="360"/>
+      </w:pPr>
+    </w:lvl>
+    <w:lvl w:ilvl="5" w:tplc="4009001B" w:tentative="1">
+      <w:start w:val="1"/>
+      <w:numFmt w:val="lowerRoman"/>
+      <w:lvlText w:val="%6."/>
+      <w:lvlJc w:val="right"/>
+      <w:pPr>
+        <w:ind w:left="5940" w:hanging="180"/>
+      </w:pPr>
+    </w:lvl>
+    <w:lvl w:ilvl="6" w:tplc="4009000F" w:tentative="1">
+      <w:start w:val="1"/>
+      <w:numFmt w:val="decimal"/>
+      <w:lvlText w:val="%7."/>
+      <w:lvlJc w:val="left"/>
+      <w:pPr>
+        <w:ind w:left="6660" w:hanging="360"/>
+      </w:pPr>
+    </w:lvl>
+    <w:lvl w:ilvl="7" w:tplc="40090019" w:tentative="1">
+      <w:start w:val="1"/>
+      <w:numFmt w:val="lowerLetter"/>
+      <w:lvlText w:val="%8."/>
+      <w:lvlJc w:val="left"/>
+      <w:pPr>
+        <w:ind w:left="7380" w:hanging="360"/>
+      </w:pPr>
+    </w:lvl>
+    <w:lvl w:ilvl="8" w:tplc="4009001B" w:tentative="1">
+      <w:start w:val="1"/>
+      <w:numFmt w:val="lowerRoman"/>
+      <w:lvlText w:val="%9."/>
+      <w:lvlJc w:val="right"/>
+      <w:pPr>
+        <w:ind w:left="8100" w:hanging="180"/>
+      </w:pPr>
+    </w:lvl>
+  </w:abstractNum>
+  <w:abstractNum w:abstractNumId="1">
     <w:nsid w:val="09C925B9"/>
     <w:multiLevelType w:val="hybridMultilevel"/>
     <w:tmpl w:val="D30E3C46"/>
@@ -7008,7 +9180,93 @@
       </w:pPr>
     </w:lvl>
   </w:abstractNum>
-  <w:abstractNum w:abstractNumId="1">
+  <w:abstractNum w:abstractNumId="2">
+    <w:nsid w:val="14CE68AD"/>
+    <w:multiLevelType w:val="hybridMultilevel"/>
+    <w:tmpl w:val="1EB4685E"/>
+    <w:lvl w:ilvl="0" w:tplc="4009000F">
+      <w:start w:val="1"/>
+      <w:numFmt w:val="decimal"/>
+      <w:lvlText w:val="%1."/>
+      <w:lvlJc w:val="left"/>
+      <w:pPr>
+        <w:ind w:left="720" w:hanging="360"/>
+      </w:pPr>
+    </w:lvl>
+    <w:lvl w:ilvl="1" w:tplc="40090019">
+      <w:start w:val="1"/>
+      <w:numFmt w:val="lowerLetter"/>
+      <w:lvlText w:val="%2."/>
+      <w:lvlJc w:val="left"/>
+      <w:pPr>
+        <w:ind w:left="1440" w:hanging="360"/>
+      </w:pPr>
+    </w:lvl>
+    <w:lvl w:ilvl="2" w:tplc="4009001B">
+      <w:start w:val="1"/>
+      <w:numFmt w:val="lowerRoman"/>
+      <w:lvlText w:val="%3."/>
+      <w:lvlJc w:val="right"/>
+      <w:pPr>
+        <w:ind w:left="2160" w:hanging="180"/>
+      </w:pPr>
+    </w:lvl>
+    <w:lvl w:ilvl="3" w:tplc="4009000F">
+      <w:start w:val="1"/>
+      <w:numFmt w:val="decimal"/>
+      <w:lvlText w:val="%4."/>
+      <w:lvlJc w:val="left"/>
+      <w:pPr>
+        <w:ind w:left="2880" w:hanging="360"/>
+      </w:pPr>
+    </w:lvl>
+    <w:lvl w:ilvl="4" w:tplc="40090019" w:tentative="1">
+      <w:start w:val="1"/>
+      <w:numFmt w:val="lowerLetter"/>
+      <w:lvlText w:val="%5."/>
+      <w:lvlJc w:val="left"/>
+      <w:pPr>
+        <w:ind w:left="3600" w:hanging="360"/>
+      </w:pPr>
+    </w:lvl>
+    <w:lvl w:ilvl="5" w:tplc="4009001B" w:tentative="1">
+      <w:start w:val="1"/>
+      <w:numFmt w:val="lowerRoman"/>
+      <w:lvlText w:val="%6."/>
+      <w:lvlJc w:val="right"/>
+      <w:pPr>
+        <w:ind w:left="4320" w:hanging="180"/>
+      </w:pPr>
+    </w:lvl>
+    <w:lvl w:ilvl="6" w:tplc="4009000F" w:tentative="1">
+      <w:start w:val="1"/>
+      <w:numFmt w:val="decimal"/>
+      <w:lvlText w:val="%7."/>
+      <w:lvlJc w:val="left"/>
+      <w:pPr>
+        <w:ind w:left="5040" w:hanging="360"/>
+      </w:pPr>
+    </w:lvl>
+    <w:lvl w:ilvl="7" w:tplc="40090019" w:tentative="1">
+      <w:start w:val="1"/>
+      <w:numFmt w:val="lowerLetter"/>
+      <w:lvlText w:val="%8."/>
+      <w:lvlJc w:val="left"/>
+      <w:pPr>
+        <w:ind w:left="5760" w:hanging="360"/>
+      </w:pPr>
+    </w:lvl>
+    <w:lvl w:ilvl="8" w:tplc="4009001B" w:tentative="1">
+      <w:start w:val="1"/>
+      <w:numFmt w:val="lowerRoman"/>
+      <w:lvlText w:val="%9."/>
+      <w:lvlJc w:val="right"/>
+      <w:pPr>
+        <w:ind w:left="6480" w:hanging="180"/>
+      </w:pPr>
+    </w:lvl>
+  </w:abstractNum>
+  <w:abstractNum w:abstractNumId="3">
     <w:nsid w:val="156E4476"/>
     <w:multiLevelType w:val="hybridMultilevel"/>
     <w:tmpl w:val="5C3E4874"/>
@@ -7094,7 +9352,7 @@
       </w:pPr>
     </w:lvl>
   </w:abstractNum>
-  <w:abstractNum w:abstractNumId="2">
+  <w:abstractNum w:abstractNumId="4">
     <w:nsid w:val="258E6E9E"/>
     <w:multiLevelType w:val="hybridMultilevel"/>
     <w:tmpl w:val="E9282E3C"/>
@@ -7180,7 +9438,7 @@
       </w:pPr>
     </w:lvl>
   </w:abstractNum>
-  <w:abstractNum w:abstractNumId="3">
+  <w:abstractNum w:abstractNumId="5">
     <w:nsid w:val="28601D1E"/>
     <w:multiLevelType w:val="hybridMultilevel"/>
     <w:tmpl w:val="7F9E3302"/>
@@ -7266,7 +9524,93 @@
       </w:pPr>
     </w:lvl>
   </w:abstractNum>
-  <w:abstractNum w:abstractNumId="4">
+  <w:abstractNum w:abstractNumId="6">
+    <w:nsid w:val="41E36AB4"/>
+    <w:multiLevelType w:val="hybridMultilevel"/>
+    <w:tmpl w:val="82880C64"/>
+    <w:lvl w:ilvl="0" w:tplc="4009000F">
+      <w:start w:val="1"/>
+      <w:numFmt w:val="decimal"/>
+      <w:lvlText w:val="%1."/>
+      <w:lvlJc w:val="left"/>
+      <w:pPr>
+        <w:ind w:left="720" w:hanging="360"/>
+      </w:pPr>
+    </w:lvl>
+    <w:lvl w:ilvl="1" w:tplc="40090019">
+      <w:start w:val="1"/>
+      <w:numFmt w:val="lowerLetter"/>
+      <w:lvlText w:val="%2."/>
+      <w:lvlJc w:val="left"/>
+      <w:pPr>
+        <w:ind w:left="1440" w:hanging="360"/>
+      </w:pPr>
+    </w:lvl>
+    <w:lvl w:ilvl="2" w:tplc="4009001B">
+      <w:start w:val="1"/>
+      <w:numFmt w:val="lowerRoman"/>
+      <w:lvlText w:val="%3."/>
+      <w:lvlJc w:val="right"/>
+      <w:pPr>
+        <w:ind w:left="2160" w:hanging="180"/>
+      </w:pPr>
+    </w:lvl>
+    <w:lvl w:ilvl="3" w:tplc="4009000F">
+      <w:start w:val="1"/>
+      <w:numFmt w:val="decimal"/>
+      <w:lvlText w:val="%4."/>
+      <w:lvlJc w:val="left"/>
+      <w:pPr>
+        <w:ind w:left="2880" w:hanging="360"/>
+      </w:pPr>
+    </w:lvl>
+    <w:lvl w:ilvl="4" w:tplc="40090019" w:tentative="1">
+      <w:start w:val="1"/>
+      <w:numFmt w:val="lowerLetter"/>
+      <w:lvlText w:val="%5."/>
+      <w:lvlJc w:val="left"/>
+      <w:pPr>
+        <w:ind w:left="3600" w:hanging="360"/>
+      </w:pPr>
+    </w:lvl>
+    <w:lvl w:ilvl="5" w:tplc="4009001B" w:tentative="1">
+      <w:start w:val="1"/>
+      <w:numFmt w:val="lowerRoman"/>
+      <w:lvlText w:val="%6."/>
+      <w:lvlJc w:val="right"/>
+      <w:pPr>
+        <w:ind w:left="4320" w:hanging="180"/>
+      </w:pPr>
+    </w:lvl>
+    <w:lvl w:ilvl="6" w:tplc="4009000F" w:tentative="1">
+      <w:start w:val="1"/>
+      <w:numFmt w:val="decimal"/>
+      <w:lvlText w:val="%7."/>
+      <w:lvlJc w:val="left"/>
+      <w:pPr>
+        <w:ind w:left="5040" w:hanging="360"/>
+      </w:pPr>
+    </w:lvl>
+    <w:lvl w:ilvl="7" w:tplc="40090019" w:tentative="1">
+      <w:start w:val="1"/>
+      <w:numFmt w:val="lowerLetter"/>
+      <w:lvlText w:val="%8."/>
+      <w:lvlJc w:val="left"/>
+      <w:pPr>
+        <w:ind w:left="5760" w:hanging="360"/>
+      </w:pPr>
+    </w:lvl>
+    <w:lvl w:ilvl="8" w:tplc="4009001B" w:tentative="1">
+      <w:start w:val="1"/>
+      <w:numFmt w:val="lowerRoman"/>
+      <w:lvlText w:val="%9."/>
+      <w:lvlJc w:val="right"/>
+      <w:pPr>
+        <w:ind w:left="6480" w:hanging="180"/>
+      </w:pPr>
+    </w:lvl>
+  </w:abstractNum>
+  <w:abstractNum w:abstractNumId="7">
     <w:nsid w:val="42E17704"/>
     <w:multiLevelType w:val="hybridMultilevel"/>
     <w:tmpl w:val="33FA729A"/>
@@ -7352,7 +9696,7 @@
       </w:pPr>
     </w:lvl>
   </w:abstractNum>
-  <w:abstractNum w:abstractNumId="5">
+  <w:abstractNum w:abstractNumId="8">
     <w:nsid w:val="48CF6438"/>
     <w:multiLevelType w:val="hybridMultilevel"/>
     <w:tmpl w:val="D30E3C46"/>
@@ -7438,7 +9782,7 @@
       </w:pPr>
     </w:lvl>
   </w:abstractNum>
-  <w:abstractNum w:abstractNumId="6">
+  <w:abstractNum w:abstractNumId="9">
     <w:nsid w:val="4D9E63B9"/>
     <w:multiLevelType w:val="hybridMultilevel"/>
     <w:tmpl w:val="11287296"/>
@@ -7524,7 +9868,7 @@
       </w:pPr>
     </w:lvl>
   </w:abstractNum>
-  <w:abstractNum w:abstractNumId="7">
+  <w:abstractNum w:abstractNumId="10">
     <w:nsid w:val="51933068"/>
     <w:multiLevelType w:val="hybridMultilevel"/>
     <w:tmpl w:val="A76AF97E"/>
@@ -7610,7 +9954,7 @@
       </w:pPr>
     </w:lvl>
   </w:abstractNum>
-  <w:abstractNum w:abstractNumId="8">
+  <w:abstractNum w:abstractNumId="11">
     <w:nsid w:val="52C93BFD"/>
     <w:multiLevelType w:val="hybridMultilevel"/>
     <w:tmpl w:val="3DC4D5FC"/>
@@ -7696,7 +10040,7 @@
       </w:pPr>
     </w:lvl>
   </w:abstractNum>
-  <w:abstractNum w:abstractNumId="9">
+  <w:abstractNum w:abstractNumId="12">
     <w:nsid w:val="52D61CB0"/>
     <w:multiLevelType w:val="hybridMultilevel"/>
     <w:tmpl w:val="5FDC03E0"/>
@@ -7782,7 +10126,7 @@
       </w:pPr>
     </w:lvl>
   </w:abstractNum>
-  <w:abstractNum w:abstractNumId="10">
+  <w:abstractNum w:abstractNumId="13">
     <w:nsid w:val="6D163C46"/>
     <w:multiLevelType w:val="multilevel"/>
     <w:tmpl w:val="0409001D"/>
@@ -7868,7 +10212,7 @@
       </w:pPr>
     </w:lvl>
   </w:abstractNum>
-  <w:abstractNum w:abstractNumId="11">
+  <w:abstractNum w:abstractNumId="14">
     <w:nsid w:val="6E0D3CA0"/>
     <w:multiLevelType w:val="hybridMultilevel"/>
     <w:tmpl w:val="F8660B1C"/>
@@ -7954,7 +10298,7 @@
       </w:pPr>
     </w:lvl>
   </w:abstractNum>
-  <w:abstractNum w:abstractNumId="12">
+  <w:abstractNum w:abstractNumId="15">
     <w:nsid w:val="6F264B96"/>
     <w:multiLevelType w:val="hybridMultilevel"/>
     <w:tmpl w:val="E564C278"/>
@@ -8040,7 +10384,7 @@
       </w:pPr>
     </w:lvl>
   </w:abstractNum>
-  <w:abstractNum w:abstractNumId="13">
+  <w:abstractNum w:abstractNumId="16">
     <w:nsid w:val="7590718E"/>
     <w:multiLevelType w:val="hybridMultilevel"/>
     <w:tmpl w:val="5CE29F02"/>
@@ -8127,46 +10471,55 @@
     </w:lvl>
   </w:abstractNum>
   <w:num w:numId="1">
+    <w:abstractNumId w:val="12"/>
+  </w:num>
+  <w:num w:numId="2">
+    <w:abstractNumId w:val="15"/>
+  </w:num>
+  <w:num w:numId="3">
     <w:abstractNumId w:val="9"/>
   </w:num>
-  <w:num w:numId="2">
-    <w:abstractNumId w:val="12"/>
+  <w:num w:numId="4">
+    <w:abstractNumId w:val="7"/>
   </w:num>
-  <w:num w:numId="3">
+  <w:num w:numId="5">
+    <w:abstractNumId w:val="1"/>
+  </w:num>
+  <w:num w:numId="6">
+    <w:abstractNumId w:val="8"/>
+  </w:num>
+  <w:num w:numId="7">
+    <w:abstractNumId w:val="4"/>
+  </w:num>
+  <w:num w:numId="8">
+    <w:abstractNumId w:val="11"/>
+  </w:num>
+  <w:num w:numId="9">
+    <w:abstractNumId w:val="5"/>
+  </w:num>
+  <w:num w:numId="10">
+    <w:abstractNumId w:val="3"/>
+  </w:num>
+  <w:num w:numId="11">
+    <w:abstractNumId w:val="10"/>
+  </w:num>
+  <w:num w:numId="12">
+    <w:abstractNumId w:val="14"/>
+  </w:num>
+  <w:num w:numId="13">
+    <w:abstractNumId w:val="16"/>
+  </w:num>
+  <w:num w:numId="14">
+    <w:abstractNumId w:val="13"/>
+  </w:num>
+  <w:num w:numId="15">
     <w:abstractNumId w:val="6"/>
   </w:num>
-  <w:num w:numId="4">
-    <w:abstractNumId w:val="4"/>
-  </w:num>
-  <w:num w:numId="5">
-    <w:abstractNumId w:val="0"/>
-  </w:num>
-  <w:num w:numId="6">
-    <w:abstractNumId w:val="5"/>
-  </w:num>
-  <w:num w:numId="7">
+  <w:num w:numId="16">
     <w:abstractNumId w:val="2"/>
   </w:num>
-  <w:num w:numId="8">
-    <w:abstractNumId w:val="8"/>
-  </w:num>
-  <w:num w:numId="9">
-    <w:abstractNumId w:val="3"/>
-  </w:num>
-  <w:num w:numId="10">
-    <w:abstractNumId w:val="1"/>
-  </w:num>
-  <w:num w:numId="11">
-    <w:abstractNumId w:val="7"/>
-  </w:num>
-  <w:num w:numId="12">
-    <w:abstractNumId w:val="11"/>
-  </w:num>
-  <w:num w:numId="13">
-    <w:abstractNumId w:val="13"/>
-  </w:num>
-  <w:num w:numId="14">
-    <w:abstractNumId w:val="10"/>
+  <w:num w:numId="17">
+    <w:abstractNumId w:val="0"/>
   </w:num>
 </w:numbering>
 </file>

</xml_diff>